<commit_message>
report and read.me update
</commit_message>
<xml_diff>
--- a/Final report.docx
+++ b/Final report.docx
@@ -293,7 +293,7 @@
         <w:contextualSpacing/>
         <w:jc w:val="left"/>
         <w:rPr>
-          <w:rFonts w:ascii="Times New Roman" w:eastAsia="宋体" w:hAnsi="Times New Roman" w:cs="Times New Roman" w:hint="eastAsia"/>
+          <w:rFonts w:ascii="Times New Roman" w:eastAsia="宋体" w:hAnsi="Times New Roman" w:cs="Times New Roman"/>
           <w:color w:val="24292E"/>
           <w:kern w:val="0"/>
           <w:sz w:val="24"/>
@@ -335,7 +335,7 @@
         <w:contextualSpacing/>
         <w:jc w:val="left"/>
         <w:rPr>
-          <w:rFonts w:ascii="Times New Roman" w:eastAsia="宋体" w:hAnsi="Times New Roman" w:cs="Times New Roman" w:hint="eastAsia"/>
+          <w:rFonts w:ascii="Times New Roman" w:eastAsia="宋体" w:hAnsi="Times New Roman" w:cs="Times New Roman"/>
           <w:color w:val="24292E"/>
           <w:kern w:val="0"/>
           <w:sz w:val="24"/>
@@ -427,7 +427,7 @@
         <w:contextualSpacing/>
         <w:jc w:val="left"/>
         <w:rPr>
-          <w:rFonts w:ascii="Times New Roman" w:eastAsia="宋体" w:hAnsi="Times New Roman" w:cs="Times New Roman" w:hint="eastAsia"/>
+          <w:rFonts w:ascii="Times New Roman" w:eastAsia="宋体" w:hAnsi="Times New Roman" w:cs="Times New Roman"/>
           <w:color w:val="24292E"/>
           <w:kern w:val="0"/>
           <w:sz w:val="24"/>
@@ -479,7 +479,7 @@
         <w:contextualSpacing/>
         <w:jc w:val="left"/>
         <w:rPr>
-          <w:rFonts w:ascii="Times New Roman" w:eastAsia="宋体" w:hAnsi="Times New Roman" w:cs="Times New Roman" w:hint="eastAsia"/>
+          <w:rFonts w:ascii="Times New Roman" w:eastAsia="宋体" w:hAnsi="Times New Roman" w:cs="Times New Roman"/>
           <w:color w:val="24292E"/>
           <w:kern w:val="0"/>
           <w:sz w:val="24"/>
@@ -551,7 +551,7 @@
         <w:contextualSpacing/>
         <w:jc w:val="left"/>
         <w:rPr>
-          <w:rFonts w:ascii="Times New Roman" w:eastAsia="宋体" w:hAnsi="Times New Roman" w:cs="Times New Roman" w:hint="eastAsia"/>
+          <w:rFonts w:ascii="Times New Roman" w:eastAsia="宋体" w:hAnsi="Times New Roman" w:cs="Times New Roman"/>
           <w:color w:val="24292E"/>
           <w:kern w:val="0"/>
           <w:sz w:val="24"/>
@@ -727,21 +727,21 @@
         <w:contextualSpacing/>
         <w:jc w:val="left"/>
         <w:rPr>
+          <w:rFonts w:ascii="Times New Roman" w:eastAsia="宋体" w:hAnsi="Times New Roman" w:cs="Times New Roman"/>
+          <w:color w:val="24292E"/>
+          <w:kern w:val="0"/>
+          <w:sz w:val="24"/>
+          <w:szCs w:val="24"/>
+        </w:rPr>
+      </w:pPr>
+      <w:r>
+        <w:rPr>
           <w:rFonts w:ascii="Times New Roman" w:eastAsia="宋体" w:hAnsi="Times New Roman" w:cs="Times New Roman" w:hint="eastAsia"/>
           <w:color w:val="24292E"/>
           <w:kern w:val="0"/>
           <w:sz w:val="24"/>
           <w:szCs w:val="24"/>
         </w:rPr>
-      </w:pPr>
-      <w:r>
-        <w:rPr>
-          <w:rFonts w:ascii="Times New Roman" w:eastAsia="宋体" w:hAnsi="Times New Roman" w:cs="Times New Roman" w:hint="eastAsia"/>
-          <w:color w:val="24292E"/>
-          <w:kern w:val="0"/>
-          <w:sz w:val="24"/>
-          <w:szCs w:val="24"/>
-        </w:rPr>
         <w:t>*</w:t>
       </w:r>
       <w:proofErr w:type="spellStart"/>
@@ -772,13 +772,7 @@
         <w:br w:type="page"/>
       </w:r>
     </w:p>
-    <w:p>
-      <w:pPr>
-        <w:rPr>
-          <w:rFonts w:hint="eastAsia"/>
-        </w:rPr>
-      </w:pPr>
-    </w:p>
+    <w:p/>
     <w:p>
       <w:pPr>
         <w:widowControl/>
@@ -841,7 +835,7 @@
         <w:spacing w:before="60" w:after="100" w:afterAutospacing="1"/>
         <w:jc w:val="center"/>
         <w:rPr>
-          <w:rFonts w:ascii="Times New Roman" w:eastAsia="宋体" w:hAnsi="Times New Roman" w:cs="Times New Roman" w:hint="eastAsia"/>
+          <w:rFonts w:ascii="Times New Roman" w:eastAsia="宋体" w:hAnsi="Times New Roman" w:cs="Times New Roman"/>
           <w:color w:val="24292E"/>
           <w:kern w:val="0"/>
           <w:sz w:val="24"/>
@@ -982,10 +976,10 @@
           <w:noProof/>
         </w:rPr>
         <w:drawing>
-          <wp:inline distT="0" distB="0" distL="0" distR="0" wp14:anchorId="2D737F2F" wp14:editId="04EC2C9D">
-            <wp:extent cx="2348259" cy="2171700"/>
-            <wp:effectExtent l="0" t="0" r="0" b="0"/>
-            <wp:docPr id="5" name="图片 5"/>
+          <wp:inline distT="0" distB="0" distL="0" distR="0" wp14:anchorId="08826F61" wp14:editId="7308138C">
+            <wp:extent cx="2733675" cy="2428875"/>
+            <wp:effectExtent l="0" t="0" r="9525" b="9525"/>
+            <wp:docPr id="2" name="图片 2"/>
             <wp:cNvGraphicFramePr>
               <a:graphicFrameLocks xmlns:a="http://schemas.openxmlformats.org/drawingml/2006/main" noChangeAspect="1"/>
             </wp:cNvGraphicFramePr>
@@ -996,27 +990,20 @@
                     <pic:cNvPr id="1" name=""/>
                     <pic:cNvPicPr/>
                   </pic:nvPicPr>
-                  <pic:blipFill rotWithShape="1">
+                  <pic:blipFill>
                     <a:blip r:embed="rId6"/>
-                    <a:srcRect t="13169" r="75981" b="47324"/>
-                    <a:stretch/>
+                    <a:stretch>
+                      <a:fillRect/>
+                    </a:stretch>
                   </pic:blipFill>
-                  <pic:spPr bwMode="auto">
+                  <pic:spPr>
                     <a:xfrm>
                       <a:off x="0" y="0"/>
-                      <a:ext cx="2365410" cy="2187562"/>
+                      <a:ext cx="2733675" cy="2428875"/>
                     </a:xfrm>
                     <a:prstGeom prst="rect">
                       <a:avLst/>
                     </a:prstGeom>
-                    <a:ln>
-                      <a:noFill/>
-                    </a:ln>
-                    <a:extLst>
-                      <a:ext uri="{53640926-AAD7-44D8-BBD7-CCE9431645EC}">
-                        <a14:shadowObscured xmlns:a14="http://schemas.microsoft.com/office/drawing/2010/main"/>
-                      </a:ext>
-                    </a:extLst>
                   </pic:spPr>
                 </pic:pic>
               </a:graphicData>
@@ -1095,6 +1082,7 @@
           <w:sz w:val="24"/>
           <w:szCs w:val="24"/>
         </w:rPr>
+        <w:lastRenderedPageBreak/>
         <w:t>GeneticAlgorithm.java</w:t>
       </w:r>
     </w:p>
@@ -1131,18 +1119,17 @@
         <w:contextualSpacing/>
         <w:jc w:val="left"/>
         <w:rPr>
-          <w:rFonts w:ascii="Times New Roman" w:hAnsi="Times New Roman" w:cs="Times New Roman" w:hint="eastAsia"/>
-          <w:sz w:val="24"/>
-          <w:szCs w:val="24"/>
-        </w:rPr>
-      </w:pPr>
-      <w:r>
-        <w:rPr>
-          <w:rFonts w:ascii="Times New Roman" w:hAnsi="Times New Roman" w:cs="Times New Roman"/>
-          <w:sz w:val="24"/>
-          <w:szCs w:val="24"/>
-        </w:rPr>
-        <w:lastRenderedPageBreak/>
+          <w:rFonts w:ascii="Times New Roman" w:hAnsi="Times New Roman" w:cs="Times New Roman"/>
+          <w:sz w:val="24"/>
+          <w:szCs w:val="24"/>
+        </w:rPr>
+      </w:pPr>
+      <w:r>
+        <w:rPr>
+          <w:rFonts w:ascii="Times New Roman" w:hAnsi="Times New Roman" w:cs="Times New Roman"/>
+          <w:sz w:val="24"/>
+          <w:szCs w:val="24"/>
+        </w:rPr>
         <w:t>Main_Input.java</w:t>
       </w:r>
     </w:p>
@@ -1184,8 +1171,6 @@
           <w:szCs w:val="24"/>
         </w:rPr>
       </w:pPr>
-      <w:bookmarkStart w:id="0" w:name="_GoBack"/>
-      <w:bookmarkEnd w:id="0"/>
       <w:proofErr w:type="spellStart"/>
       <w:r>
         <w:rPr>
@@ -1364,77 +1349,303 @@
         </w:rPr>
         <w:t xml:space="preserve">1. </w:t>
       </w:r>
-      <w:r>
-        <w:rPr>
-          <w:rFonts w:ascii="Times New Roman" w:hAnsi="Times New Roman" w:cs="Times New Roman"/>
-        </w:rPr>
-        <w:t xml:space="preserve">The project initializes </w:t>
-      </w:r>
-      <w:r>
-        <w:rPr>
-          <w:rFonts w:ascii="Times New Roman" w:hAnsi="Times New Roman" w:cs="Times New Roman"/>
-        </w:rPr>
-        <w:t xml:space="preserve">some </w:t>
-      </w:r>
-      <w:r>
-        <w:rPr>
-          <w:rFonts w:ascii="Times New Roman" w:hAnsi="Times New Roman" w:cs="Times New Roman"/>
-        </w:rPr>
-        <w:t>cities at the beginning</w:t>
-      </w:r>
-      <w:r>
-        <w:rPr>
-          <w:rFonts w:ascii="Times New Roman" w:hAnsi="Times New Roman" w:cs="Times New Roman"/>
+      <w:proofErr w:type="spellStart"/>
+      <w:r>
+        <w:rPr>
+          <w:rFonts w:ascii="Times New Roman" w:hAnsi="Times New Roman" w:cs="Times New Roman"/>
+        </w:rPr>
+        <w:t>Main_Input</w:t>
+      </w:r>
+      <w:proofErr w:type="spellEnd"/>
+      <w:r>
+        <w:rPr>
+          <w:rFonts w:ascii="Times New Roman" w:hAnsi="Times New Roman" w:cs="Times New Roman"/>
+        </w:rPr>
+        <w:t xml:space="preserve"> read the cities.csv file in the input folder under application root path. (If a new set of cities need to be created, the code in </w:t>
+      </w:r>
+      <w:proofErr w:type="spellStart"/>
+      <w:r>
+        <w:rPr>
+          <w:rFonts w:ascii="Times New Roman" w:hAnsi="Times New Roman" w:cs="Times New Roman"/>
+        </w:rPr>
+        <w:t>ReportWriter</w:t>
+      </w:r>
+      <w:proofErr w:type="spellEnd"/>
+      <w:r>
+        <w:rPr>
+          <w:rFonts w:ascii="Times New Roman" w:hAnsi="Times New Roman" w:cs="Times New Roman"/>
+        </w:rPr>
+        <w:t xml:space="preserve"> can be used. Read the instructions in Read.me file).</w:t>
+      </w:r>
+      <w:r>
+        <w:rPr>
+          <w:rFonts w:ascii="Times New Roman" w:hAnsi="Times New Roman" w:cs="Times New Roman"/>
+        </w:rPr>
+        <w:t xml:space="preserve"> The different permutations of cities will be stored in population as an individual which represent different route</w:t>
+      </w:r>
+      <w:r>
+        <w:rPr>
+          <w:rFonts w:ascii="Times New Roman" w:hAnsi="Times New Roman" w:cs="Times New Roman"/>
+        </w:rPr>
+        <w:t>s</w:t>
+      </w:r>
+      <w:r>
+        <w:rPr>
+          <w:rFonts w:ascii="Times New Roman" w:hAnsi="Times New Roman" w:cs="Times New Roman"/>
+        </w:rPr>
+        <w:t>.</w:t>
+      </w:r>
+    </w:p>
+    <w:p>
+      <w:pPr>
+        <w:contextualSpacing/>
+        <w:rPr>
+          <w:rFonts w:ascii="Times New Roman" w:hAnsi="Times New Roman" w:cs="Times New Roman"/>
+          <w:sz w:val="24"/>
+          <w:szCs w:val="24"/>
+        </w:rPr>
+      </w:pPr>
+      <w:r>
+        <w:rPr>
+          <w:rFonts w:ascii="Times New Roman" w:hAnsi="Times New Roman" w:cs="Times New Roman"/>
+          <w:sz w:val="24"/>
+          <w:szCs w:val="24"/>
+        </w:rPr>
+        <w:t xml:space="preserve">2. </w:t>
+      </w:r>
+      <w:r>
+        <w:rPr>
+          <w:rFonts w:ascii="Times New Roman" w:hAnsi="Times New Roman" w:cs="Times New Roman"/>
+          <w:sz w:val="24"/>
+          <w:szCs w:val="24"/>
+        </w:rPr>
+        <w:t>Then</w:t>
+      </w:r>
+      <w:r>
+        <w:rPr>
+          <w:rFonts w:ascii="Times New Roman" w:hAnsi="Times New Roman" w:cs="Times New Roman"/>
+          <w:sz w:val="24"/>
+          <w:szCs w:val="24"/>
+        </w:rPr>
+        <w:t>, the population is assessed by assigning fitness values ​​to each individual in the population. At this stage, we often pay attention to the most suitable solution at present, as well as the average fitness of the population.</w:t>
+      </w:r>
+    </w:p>
+    <w:p>
+      <w:pPr>
+        <w:contextualSpacing/>
+        <w:rPr>
+          <w:rFonts w:ascii="Times New Roman" w:hAnsi="Times New Roman" w:cs="Times New Roman"/>
+          <w:sz w:val="24"/>
+          <w:szCs w:val="24"/>
+        </w:rPr>
+      </w:pPr>
+      <w:r>
+        <w:rPr>
+          <w:rFonts w:ascii="Times New Roman" w:hAnsi="Times New Roman" w:cs="Times New Roman"/>
+          <w:sz w:val="24"/>
+          <w:szCs w:val="24"/>
+        </w:rPr>
+        <w:t xml:space="preserve">3. </w:t>
+      </w:r>
+      <w:r>
+        <w:rPr>
+          <w:rFonts w:ascii="Times New Roman" w:hAnsi="Times New Roman" w:cs="Times New Roman"/>
+          <w:sz w:val="24"/>
+          <w:szCs w:val="24"/>
+        </w:rPr>
+        <w:t>The main function will</w:t>
+      </w:r>
+      <w:r>
+        <w:rPr>
+          <w:rFonts w:ascii="Times New Roman" w:hAnsi="Times New Roman" w:cs="Times New Roman"/>
+          <w:sz w:val="24"/>
+          <w:szCs w:val="24"/>
+        </w:rPr>
+        <w:t xml:space="preserve"> start to evaluate the population and</w:t>
+      </w:r>
+      <w:r>
+        <w:rPr>
+          <w:rFonts w:ascii="Times New Roman" w:hAnsi="Times New Roman" w:cs="Times New Roman"/>
+          <w:sz w:val="24"/>
+          <w:szCs w:val="24"/>
+        </w:rPr>
+        <w:t xml:space="preserve"> stop after the max generation has been reached, which means the evolve function will be called </w:t>
+      </w:r>
+      <w:proofErr w:type="spellStart"/>
+      <w:r>
+        <w:rPr>
+          <w:rFonts w:ascii="Times New Roman" w:hAnsi="Times New Roman" w:cs="Times New Roman"/>
+          <w:sz w:val="24"/>
+          <w:szCs w:val="24"/>
+        </w:rPr>
+        <w:t>maxGen</w:t>
+      </w:r>
+      <w:proofErr w:type="spellEnd"/>
+      <w:r>
+        <w:rPr>
+          <w:rFonts w:ascii="Times New Roman" w:hAnsi="Times New Roman" w:cs="Times New Roman"/>
+          <w:sz w:val="24"/>
+          <w:szCs w:val="24"/>
+        </w:rPr>
+        <w:t xml:space="preserve"> times</w:t>
+      </w:r>
+      <w:r>
+        <w:rPr>
+          <w:rFonts w:ascii="Times New Roman" w:hAnsi="Times New Roman" w:cs="Times New Roman"/>
+          <w:sz w:val="24"/>
+          <w:szCs w:val="24"/>
+        </w:rPr>
+        <w:t>.</w:t>
+      </w:r>
+    </w:p>
+    <w:p>
+      <w:pPr>
+        <w:contextualSpacing/>
+        <w:rPr>
+          <w:rFonts w:ascii="Times New Roman" w:hAnsi="Times New Roman" w:cs="Times New Roman"/>
+          <w:sz w:val="24"/>
+          <w:szCs w:val="24"/>
+        </w:rPr>
+      </w:pPr>
+      <w:r>
+        <w:rPr>
+          <w:rFonts w:ascii="Times New Roman" w:hAnsi="Times New Roman" w:cs="Times New Roman"/>
+          <w:sz w:val="24"/>
+          <w:szCs w:val="24"/>
+        </w:rPr>
+        <w:t xml:space="preserve">4. </w:t>
+      </w:r>
+      <w:r>
+        <w:rPr>
+          <w:rFonts w:ascii="Times New Roman" w:hAnsi="Times New Roman" w:cs="Times New Roman"/>
+          <w:sz w:val="24"/>
+          <w:szCs w:val="24"/>
+        </w:rPr>
+        <w:t>For each evaluation</w:t>
+      </w:r>
+      <w:r>
+        <w:rPr>
+          <w:rFonts w:ascii="Times New Roman" w:hAnsi="Times New Roman" w:cs="Times New Roman"/>
+          <w:sz w:val="24"/>
+          <w:szCs w:val="24"/>
+        </w:rPr>
+        <w:t>, the group goes through a selection phase in which individuals from the group are selected based on their health score - the higher the fitness, the greater the chance that the in</w:t>
+      </w:r>
+      <w:r>
+        <w:rPr>
+          <w:rFonts w:ascii="Times New Roman" w:hAnsi="Times New Roman" w:cs="Times New Roman"/>
+          <w:sz w:val="24"/>
+          <w:szCs w:val="24"/>
+        </w:rPr>
+        <w:t>dividual will be selected.</w:t>
+      </w:r>
+      <w:r>
+        <w:rPr>
+          <w:rFonts w:ascii="Times New Roman" w:hAnsi="Times New Roman" w:cs="Times New Roman"/>
+          <w:sz w:val="24"/>
+          <w:szCs w:val="24"/>
         </w:rPr>
         <w:t xml:space="preserve"> </w:t>
       </w:r>
-      <w:r>
-        <w:rPr>
-          <w:rFonts w:ascii="Times New Roman" w:hAnsi="Times New Roman" w:cs="Times New Roman"/>
-          <w:color w:val="212121"/>
-          <w:lang w:val="en"/>
-        </w:rPr>
-        <w:t xml:space="preserve">Coordinate of cities </w:t>
-      </w:r>
-      <w:r>
-        <w:rPr>
-          <w:rFonts w:ascii="Times New Roman" w:hAnsi="Times New Roman" w:cs="Times New Roman"/>
-        </w:rPr>
-        <w:t xml:space="preserve">is randomly </w:t>
-      </w:r>
-      <w:r>
-        <w:rPr>
-          <w:rFonts w:ascii="Times New Roman" w:hAnsi="Times New Roman" w:cs="Times New Roman"/>
-        </w:rPr>
-        <w:t xml:space="preserve">generate </w:t>
-      </w:r>
-      <w:r>
-        <w:rPr>
-          <w:rFonts w:ascii="Times New Roman" w:hAnsi="Times New Roman" w:cs="Times New Roman"/>
-        </w:rPr>
-        <w:t xml:space="preserve">to </w:t>
-      </w:r>
-      <w:r>
-        <w:rPr>
-          <w:rFonts w:ascii="Times New Roman" w:hAnsi="Times New Roman" w:cs="Times New Roman"/>
-        </w:rPr>
-        <w:t>make sure they cover</w:t>
-      </w:r>
-      <w:r>
-        <w:rPr>
-          <w:rFonts w:ascii="Times New Roman" w:hAnsi="Times New Roman" w:cs="Times New Roman"/>
-        </w:rPr>
-        <w:t xml:space="preserve"> </w:t>
-      </w:r>
-      <w:r>
-        <w:rPr>
-          <w:rFonts w:ascii="Times New Roman" w:hAnsi="Times New Roman" w:cs="Times New Roman"/>
-        </w:rPr>
-        <w:t>all aspects</w:t>
-      </w:r>
-      <w:r>
-        <w:rPr>
-          <w:rFonts w:ascii="Times New Roman" w:hAnsi="Times New Roman" w:cs="Times New Roman"/>
+    </w:p>
+    <w:p>
+      <w:pPr>
+        <w:contextualSpacing/>
+        <w:rPr>
+          <w:rFonts w:ascii="Times New Roman" w:hAnsi="Times New Roman" w:cs="Times New Roman"/>
+          <w:sz w:val="24"/>
+          <w:szCs w:val="24"/>
+        </w:rPr>
+      </w:pPr>
+      <w:r>
+        <w:rPr>
+          <w:rFonts w:ascii="Times New Roman" w:hAnsi="Times New Roman" w:cs="Times New Roman"/>
+          <w:sz w:val="24"/>
+          <w:szCs w:val="24"/>
+        </w:rPr>
+        <w:t xml:space="preserve">5. The next stage is to apply crossover and variation to selected individuals. </w:t>
+      </w:r>
+      <w:r>
+        <w:rPr>
+          <w:rFonts w:ascii="Times New Roman" w:hAnsi="Times New Roman" w:cs="Times New Roman"/>
+          <w:sz w:val="24"/>
+          <w:szCs w:val="24"/>
+        </w:rPr>
+        <w:t xml:space="preserve">And then apply mutations depends on the mutation rate for offspring. </w:t>
+      </w:r>
+      <w:r>
+        <w:rPr>
+          <w:rFonts w:ascii="Times New Roman" w:hAnsi="Times New Roman" w:cs="Times New Roman"/>
+          <w:sz w:val="24"/>
+          <w:szCs w:val="24"/>
+        </w:rPr>
+        <w:t>This stage is where new people are created for the next generation.</w:t>
+      </w:r>
+    </w:p>
+    <w:p>
+      <w:pPr>
+        <w:contextualSpacing/>
+        <w:rPr>
+          <w:rFonts w:ascii="Times New Roman" w:hAnsi="Times New Roman" w:cs="Times New Roman"/>
+          <w:sz w:val="24"/>
+          <w:szCs w:val="24"/>
+        </w:rPr>
+      </w:pPr>
+      <w:r>
+        <w:rPr>
+          <w:rFonts w:ascii="Times New Roman" w:hAnsi="Times New Roman" w:cs="Times New Roman"/>
+          <w:sz w:val="24"/>
+          <w:szCs w:val="24"/>
+        </w:rPr>
+        <w:t xml:space="preserve">6. At this point, the new population will return to the assessment step and start the process again. We call each cycle of this </w:t>
+      </w:r>
+      <w:r>
+        <w:rPr>
+          <w:rFonts w:ascii="Times New Roman" w:hAnsi="Times New Roman" w:cs="Times New Roman"/>
+          <w:sz w:val="24"/>
+          <w:szCs w:val="24"/>
+        </w:rPr>
+        <w:t>loop</w:t>
+      </w:r>
+      <w:r>
+        <w:rPr>
+          <w:rFonts w:ascii="Times New Roman" w:hAnsi="Times New Roman" w:cs="Times New Roman"/>
+          <w:sz w:val="24"/>
+          <w:szCs w:val="24"/>
+        </w:rPr>
+        <w:t xml:space="preserve"> a generation.</w:t>
+      </w:r>
+    </w:p>
+    <w:p>
+      <w:pPr>
+        <w:contextualSpacing/>
+        <w:rPr>
+          <w:rFonts w:ascii="Times New Roman" w:hAnsi="Times New Roman" w:cs="Times New Roman"/>
+          <w:sz w:val="24"/>
+          <w:szCs w:val="24"/>
+        </w:rPr>
+      </w:pPr>
+      <w:r>
+        <w:rPr>
+          <w:rFonts w:ascii="Times New Roman" w:hAnsi="Times New Roman" w:cs="Times New Roman"/>
+          <w:sz w:val="24"/>
+          <w:szCs w:val="24"/>
+        </w:rPr>
+        <w:t>7. When the</w:t>
+      </w:r>
+      <w:r>
+        <w:rPr>
+          <w:rFonts w:ascii="Times New Roman" w:hAnsi="Times New Roman" w:cs="Times New Roman"/>
+          <w:sz w:val="24"/>
+          <w:szCs w:val="24"/>
+        </w:rPr>
+        <w:t xml:space="preserve"> maximum generation number has been reached, the best candidate will be print to console and stored in the report log file</w:t>
+      </w:r>
+      <w:r>
+        <w:rPr>
+          <w:rFonts w:ascii="Times New Roman" w:hAnsi="Times New Roman" w:cs="Times New Roman"/>
+          <w:sz w:val="24"/>
+          <w:szCs w:val="24"/>
         </w:rPr>
         <w:t>.</w:t>
       </w:r>
@@ -1443,35 +1654,11 @@
       <w:pPr>
         <w:contextualSpacing/>
         <w:rPr>
-          <w:rFonts w:ascii="Times New Roman" w:hAnsi="Times New Roman" w:cs="Times New Roman"/>
-          <w:sz w:val="24"/>
-          <w:szCs w:val="24"/>
-        </w:rPr>
-      </w:pPr>
-      <w:r>
-        <w:rPr>
-          <w:rFonts w:ascii="Times New Roman" w:hAnsi="Times New Roman" w:cs="Times New Roman"/>
-          <w:sz w:val="24"/>
-          <w:szCs w:val="24"/>
-        </w:rPr>
-        <w:t xml:space="preserve">2. </w:t>
-      </w:r>
-      <w:r>
-        <w:rPr>
-          <w:rFonts w:ascii="Times New Roman" w:hAnsi="Times New Roman" w:cs="Times New Roman"/>
-          <w:sz w:val="24"/>
-          <w:szCs w:val="24"/>
-        </w:rPr>
-        <w:t>Then</w:t>
-      </w:r>
-      <w:r>
-        <w:rPr>
-          <w:rFonts w:ascii="Times New Roman" w:hAnsi="Times New Roman" w:cs="Times New Roman"/>
-          <w:sz w:val="24"/>
-          <w:szCs w:val="24"/>
-        </w:rPr>
-        <w:t>, the population is assessed by assigning fitness values ​​to each individual in the population. At this stage, we often pay attention to the most suitable solution at present, as well as the average fitness of the population.</w:t>
-      </w:r>
+          <w:rFonts w:ascii="Times New Roman" w:hAnsi="Times New Roman" w:cs="Times New Roman" w:hint="eastAsia"/>
+          <w:sz w:val="24"/>
+          <w:szCs w:val="24"/>
+        </w:rPr>
+      </w:pPr>
     </w:p>
     <w:p>
       <w:pPr>
@@ -1488,7 +1675,39 @@
           <w:sz w:val="24"/>
           <w:szCs w:val="24"/>
         </w:rPr>
-        <w:t>3. After the evaluation, the algorithm determines whether the search should be terminated based on the set termination conditions. Usually this is because the algorithm has reached a fixed algebra or an appropriate solution has been found.</w:t>
+        <w:t xml:space="preserve">Here are steps our </w:t>
+      </w:r>
+      <w:r>
+        <w:rPr>
+          <w:rFonts w:ascii="Times New Roman" w:hAnsi="Times New Roman" w:cs="Times New Roman"/>
+          <w:sz w:val="24"/>
+          <w:szCs w:val="24"/>
+        </w:rPr>
+        <w:t>evolve function</w:t>
+      </w:r>
+      <w:r>
+        <w:rPr>
+          <w:rFonts w:ascii="Times New Roman" w:hAnsi="Times New Roman" w:cs="Times New Roman"/>
+          <w:sz w:val="24"/>
+          <w:szCs w:val="24"/>
+        </w:rPr>
+        <w:t xml:space="preserve"> work</w:t>
+      </w:r>
+      <w:r>
+        <w:rPr>
+          <w:rFonts w:ascii="Times New Roman" w:hAnsi="Times New Roman" w:cs="Times New Roman"/>
+          <w:sz w:val="24"/>
+          <w:szCs w:val="24"/>
+        </w:rPr>
+        <w:t>s</w:t>
+      </w:r>
+      <w:r>
+        <w:rPr>
+          <w:rFonts w:ascii="Times New Roman" w:hAnsi="Times New Roman" w:cs="Times New Roman"/>
+          <w:sz w:val="24"/>
+          <w:szCs w:val="24"/>
+        </w:rPr>
+        <w:t>:</w:t>
       </w:r>
     </w:p>
     <w:p>
@@ -1506,39 +1725,15 @@
           <w:sz w:val="24"/>
           <w:szCs w:val="24"/>
         </w:rPr>
-        <w:t xml:space="preserve">4. If the termination condition is not </w:t>
-      </w:r>
-      <w:r>
-        <w:rPr>
-          <w:rFonts w:ascii="Times New Roman" w:hAnsi="Times New Roman" w:cs="Times New Roman"/>
-          <w:sz w:val="24"/>
-          <w:szCs w:val="24"/>
-        </w:rPr>
-        <w:t>satisfied</w:t>
-      </w:r>
-      <w:r>
-        <w:rPr>
-          <w:rFonts w:ascii="Times New Roman" w:hAnsi="Times New Roman" w:cs="Times New Roman"/>
-          <w:sz w:val="24"/>
-          <w:szCs w:val="24"/>
-        </w:rPr>
-        <w:t>, the group goes through a selection phase in which individuals from the group are selected based on their health score - the higher the fitness, the greater the chance that the in</w:t>
-      </w:r>
-      <w:r>
-        <w:rPr>
-          <w:rFonts w:ascii="Times New Roman" w:hAnsi="Times New Roman" w:cs="Times New Roman"/>
-          <w:sz w:val="24"/>
-          <w:szCs w:val="24"/>
-        </w:rPr>
-        <w:t>dividual will be selected.</w:t>
-      </w:r>
-      <w:r>
-        <w:rPr>
-          <w:rFonts w:ascii="Times New Roman" w:hAnsi="Times New Roman" w:cs="Times New Roman"/>
-          <w:sz w:val="24"/>
-          <w:szCs w:val="24"/>
-        </w:rPr>
-        <w:t xml:space="preserve"> </w:t>
+        <w:t xml:space="preserve">First, evolve the population to next generation and create survivor pool, where off springs </w:t>
+      </w:r>
+      <w:r>
+        <w:rPr>
+          <w:rFonts w:ascii="Times New Roman" w:hAnsi="Times New Roman" w:cs="Times New Roman"/>
+          <w:sz w:val="24"/>
+          <w:szCs w:val="24"/>
+        </w:rPr>
+        <w:t xml:space="preserve">generate. </w:t>
       </w:r>
     </w:p>
     <w:p>
@@ -1556,7 +1751,23 @@
           <w:sz w:val="24"/>
           <w:szCs w:val="24"/>
         </w:rPr>
-        <w:t>5. The next stage is to apply crossover and variation to selected individuals. This stage is where new people are created for the next generation.</w:t>
+        <w:t>In crossover part, we randomly select two individuals as parents</w:t>
+      </w:r>
+      <w:r>
+        <w:rPr>
+          <w:rFonts w:ascii="Times New Roman" w:hAnsi="Times New Roman" w:cs="Times New Roman"/>
+          <w:sz w:val="24"/>
+          <w:szCs w:val="24"/>
+        </w:rPr>
+        <w:t xml:space="preserve"> from survivor pool</w:t>
+      </w:r>
+      <w:r>
+        <w:rPr>
+          <w:rFonts w:ascii="Times New Roman" w:hAnsi="Times New Roman" w:cs="Times New Roman"/>
+          <w:sz w:val="24"/>
+          <w:szCs w:val="24"/>
+        </w:rPr>
+        <w:t xml:space="preserve">. The constraint is that parents can't be the same individual. </w:t>
       </w:r>
     </w:p>
     <w:p>
@@ -1574,23 +1785,7 @@
           <w:sz w:val="24"/>
           <w:szCs w:val="24"/>
         </w:rPr>
-        <w:t xml:space="preserve">6. At this point, the new population will return to the assessment step and start the process again. We call each cycle of this </w:t>
-      </w:r>
-      <w:r>
-        <w:rPr>
-          <w:rFonts w:ascii="Times New Roman" w:hAnsi="Times New Roman" w:cs="Times New Roman"/>
-          <w:sz w:val="24"/>
-          <w:szCs w:val="24"/>
-        </w:rPr>
-        <w:t>loop</w:t>
-      </w:r>
-      <w:r>
-        <w:rPr>
-          <w:rFonts w:ascii="Times New Roman" w:hAnsi="Times New Roman" w:cs="Times New Roman"/>
-          <w:sz w:val="24"/>
-          <w:szCs w:val="24"/>
-        </w:rPr>
-        <w:t xml:space="preserve"> a generation.</w:t>
+        <w:t xml:space="preserve">In fitness calculation, we simply use 1/totalDistance of the route as number of fitness. </w:t>
       </w:r>
     </w:p>
     <w:p>
@@ -1608,160 +1803,11 @@
           <w:sz w:val="24"/>
           <w:szCs w:val="24"/>
         </w:rPr>
-        <w:t>7. When the termination condition is finally met, the algorithm will jump out of the loop and return its final result</w:t>
-      </w:r>
-      <w:r>
-        <w:rPr>
-          <w:rFonts w:ascii="Times New Roman" w:hAnsi="Times New Roman" w:cs="Times New Roman"/>
-          <w:sz w:val="24"/>
-          <w:szCs w:val="24"/>
-        </w:rPr>
-        <w:t>s</w:t>
-      </w:r>
-      <w:r>
-        <w:rPr>
-          <w:rFonts w:ascii="Times New Roman" w:hAnsi="Times New Roman" w:cs="Times New Roman"/>
-          <w:sz w:val="24"/>
-          <w:szCs w:val="24"/>
-        </w:rPr>
-        <w:t>.</w:t>
-      </w:r>
-    </w:p>
-    <w:p>
-      <w:pPr>
-        <w:contextualSpacing/>
-        <w:rPr>
-          <w:rFonts w:ascii="Times New Roman" w:hAnsi="Times New Roman" w:cs="Times New Roman"/>
-          <w:sz w:val="24"/>
-          <w:szCs w:val="24"/>
-        </w:rPr>
-      </w:pPr>
-      <w:r>
-        <w:rPr>
-          <w:rFonts w:ascii="Times New Roman" w:hAnsi="Times New Roman" w:cs="Times New Roman"/>
-          <w:sz w:val="24"/>
-          <w:szCs w:val="24"/>
-        </w:rPr>
-        <w:t>Here are steps our project work</w:t>
-      </w:r>
-      <w:r>
-        <w:rPr>
-          <w:rFonts w:ascii="Times New Roman" w:hAnsi="Times New Roman" w:cs="Times New Roman"/>
-          <w:sz w:val="24"/>
-          <w:szCs w:val="24"/>
-        </w:rPr>
-        <w:t>s</w:t>
-      </w:r>
-      <w:r>
-        <w:rPr>
-          <w:rFonts w:ascii="Times New Roman" w:hAnsi="Times New Roman" w:cs="Times New Roman"/>
-          <w:sz w:val="24"/>
-          <w:szCs w:val="24"/>
-        </w:rPr>
-        <w:t>:</w:t>
-      </w:r>
-    </w:p>
-    <w:p>
-      <w:pPr>
-        <w:contextualSpacing/>
-        <w:rPr>
-          <w:rFonts w:ascii="Times New Roman" w:hAnsi="Times New Roman" w:cs="Times New Roman"/>
-          <w:sz w:val="24"/>
-          <w:szCs w:val="24"/>
-        </w:rPr>
-      </w:pPr>
-      <w:r>
-        <w:rPr>
-          <w:rFonts w:ascii="Times New Roman" w:hAnsi="Times New Roman" w:cs="Times New Roman"/>
-          <w:sz w:val="24"/>
-          <w:szCs w:val="24"/>
-        </w:rPr>
-        <w:t xml:space="preserve">First, evolve the population to next generation and create survivor pool, where off springs </w:t>
-      </w:r>
-      <w:r>
-        <w:rPr>
-          <w:rFonts w:ascii="Times New Roman" w:hAnsi="Times New Roman" w:cs="Times New Roman"/>
-          <w:sz w:val="24"/>
-          <w:szCs w:val="24"/>
-        </w:rPr>
-        <w:t xml:space="preserve">generate. </w:t>
-      </w:r>
-    </w:p>
-    <w:p>
-      <w:pPr>
-        <w:contextualSpacing/>
-        <w:rPr>
-          <w:rFonts w:ascii="Times New Roman" w:hAnsi="Times New Roman" w:cs="Times New Roman"/>
-          <w:sz w:val="24"/>
-          <w:szCs w:val="24"/>
-        </w:rPr>
-      </w:pPr>
-      <w:r>
-        <w:rPr>
-          <w:rFonts w:ascii="Times New Roman" w:hAnsi="Times New Roman" w:cs="Times New Roman"/>
-          <w:sz w:val="24"/>
-          <w:szCs w:val="24"/>
-        </w:rPr>
-        <w:t xml:space="preserve">In crossover part, we randomly select two individuals as parents. The constraint is that parents can't be the same individual. </w:t>
-      </w:r>
-    </w:p>
-    <w:p>
-      <w:pPr>
-        <w:contextualSpacing/>
-        <w:rPr>
-          <w:rFonts w:ascii="Times New Roman" w:hAnsi="Times New Roman" w:cs="Times New Roman"/>
-          <w:sz w:val="24"/>
-          <w:szCs w:val="24"/>
-        </w:rPr>
-      </w:pPr>
-      <w:r>
-        <w:rPr>
-          <w:rFonts w:ascii="Times New Roman" w:hAnsi="Times New Roman" w:cs="Times New Roman"/>
-          <w:sz w:val="24"/>
-          <w:szCs w:val="24"/>
-        </w:rPr>
-        <w:lastRenderedPageBreak/>
-        <w:t xml:space="preserve">In fitness calculation, we simply use 1/totalDistance of the route as number of fitness. </w:t>
-      </w:r>
-    </w:p>
-    <w:p>
-      <w:pPr>
-        <w:contextualSpacing/>
-        <w:rPr>
-          <w:rFonts w:ascii="Times New Roman" w:hAnsi="Times New Roman" w:cs="Times New Roman"/>
-          <w:sz w:val="24"/>
-          <w:szCs w:val="24"/>
-        </w:rPr>
-      </w:pPr>
-      <w:r>
-        <w:rPr>
-          <w:rFonts w:ascii="Times New Roman" w:hAnsi="Times New Roman" w:cs="Times New Roman"/>
-          <w:sz w:val="24"/>
-          <w:szCs w:val="24"/>
-        </w:rPr>
         <w:t xml:space="preserve">Then, select the best half of the population to survive and use the survivor pool to fill the rest of the population. </w:t>
       </w:r>
     </w:p>
     <w:p>
       <w:pPr>
-        <w:contextualSpacing/>
-        <w:rPr>
-          <w:rFonts w:ascii="Times New Roman" w:hAnsi="Times New Roman" w:cs="Times New Roman"/>
-          <w:sz w:val="24"/>
-          <w:szCs w:val="24"/>
-        </w:rPr>
-      </w:pPr>
-      <w:r>
-        <w:rPr>
-          <w:rFonts w:ascii="Times New Roman" w:hAnsi="Times New Roman" w:cs="Times New Roman"/>
-          <w:sz w:val="24"/>
-          <w:szCs w:val="24"/>
-        </w:rPr>
-        <w:t>After that, we print out the shortest distance as result.</w:t>
-      </w:r>
-    </w:p>
-    <w:p>
-      <w:pPr>
         <w:pStyle w:val="1"/>
         <w:rPr>
           <w:rFonts w:ascii="Times New Roman" w:hAnsi="Times New Roman" w:cs="Times New Roman"/>
@@ -1798,16 +1844,31 @@
           <w:rFonts w:ascii="Times New Roman" w:hAnsi="Times New Roman" w:cs="Times New Roman"/>
         </w:rPr>
       </w:pPr>
-      <w:r>
+    </w:p>
+    <w:p>
+      <w:pPr>
         <w:rPr>
           <w:rFonts w:ascii="Times New Roman" w:hAnsi="Times New Roman" w:cs="Times New Roman"/>
           <w:noProof/>
         </w:rPr>
+      </w:pPr>
+    </w:p>
+    <w:p>
+      <w:pPr>
+        <w:jc w:val="center"/>
+        <w:rPr>
+          <w:rFonts w:ascii="Times New Roman" w:hAnsi="Times New Roman" w:cs="Times New Roman"/>
+        </w:rPr>
+      </w:pPr>
+      <w:r>
+        <w:rPr>
+          <w:noProof/>
+        </w:rPr>
         <w:drawing>
-          <wp:inline distT="0" distB="0" distL="0" distR="0" wp14:anchorId="00B5B079" wp14:editId="7B912655">
-            <wp:extent cx="3505623" cy="1609725"/>
-            <wp:effectExtent l="0" t="0" r="0" b="0"/>
-            <wp:docPr id="2" name="图片 2"/>
+          <wp:inline distT="0" distB="0" distL="0" distR="0" wp14:anchorId="2087626D" wp14:editId="0973D810">
+            <wp:extent cx="5274310" cy="2719705"/>
+            <wp:effectExtent l="0" t="0" r="2540" b="4445"/>
+            <wp:docPr id="9" name="图片 9"/>
             <wp:cNvGraphicFramePr>
               <a:graphicFrameLocks xmlns:a="http://schemas.openxmlformats.org/drawingml/2006/main" noChangeAspect="1"/>
             </wp:cNvGraphicFramePr>
@@ -1818,27 +1879,20 @@
                     <pic:cNvPr id="1" name=""/>
                     <pic:cNvPicPr/>
                   </pic:nvPicPr>
-                  <pic:blipFill rotWithShape="1">
+                  <pic:blipFill>
                     <a:blip r:embed="rId12"/>
-                    <a:srcRect t="14775" r="64604" b="56317"/>
-                    <a:stretch/>
+                    <a:stretch>
+                      <a:fillRect/>
+                    </a:stretch>
                   </pic:blipFill>
-                  <pic:spPr bwMode="auto">
+                  <pic:spPr>
                     <a:xfrm>
                       <a:off x="0" y="0"/>
-                      <a:ext cx="3510667" cy="1612041"/>
+                      <a:ext cx="5274310" cy="2719705"/>
                     </a:xfrm>
                     <a:prstGeom prst="rect">
                       <a:avLst/>
                     </a:prstGeom>
-                    <a:ln>
-                      <a:noFill/>
-                    </a:ln>
-                    <a:extLst>
-                      <a:ext uri="{53640926-AAD7-44D8-BBD7-CCE9431645EC}">
-                        <a14:shadowObscured xmlns:a14="http://schemas.microsoft.com/office/drawing/2010/main"/>
-                      </a:ext>
-                    </a:extLst>
                   </pic:spPr>
                 </pic:pic>
               </a:graphicData>
@@ -1849,112 +1903,49 @@
     </w:p>
     <w:p>
       <w:pPr>
+        <w:pStyle w:val="1"/>
+        <w:rPr>
+          <w:rFonts w:ascii="Times New Roman" w:hAnsi="Times New Roman" w:cs="Times New Roman"/>
+        </w:rPr>
+      </w:pPr>
+      <w:r>
+        <w:rPr>
+          <w:rFonts w:ascii="Times New Roman" w:hAnsi="Times New Roman" w:cs="Times New Roman"/>
+        </w:rPr>
+        <w:t>Running results</w:t>
+      </w:r>
+    </w:p>
+    <w:p>
+      <w:pPr>
         <w:rPr>
           <w:rFonts w:ascii="Times New Roman" w:hAnsi="Times New Roman" w:cs="Times New Roman"/>
           <w:noProof/>
-        </w:rPr>
-      </w:pPr>
-    </w:p>
-    <w:p>
-      <w:pPr>
-        <w:jc w:val="center"/>
-        <w:rPr>
-          <w:rFonts w:ascii="Times New Roman" w:hAnsi="Times New Roman" w:cs="Times New Roman"/>
+          <w:sz w:val="24"/>
+          <w:szCs w:val="24"/>
         </w:rPr>
       </w:pPr>
       <w:r>
         <w:rPr>
           <w:rFonts w:ascii="Times New Roman" w:hAnsi="Times New Roman" w:cs="Times New Roman"/>
           <w:noProof/>
-        </w:rPr>
-        <w:drawing>
-          <wp:inline distT="0" distB="0" distL="0" distR="0" wp14:anchorId="26B72AFC" wp14:editId="172A14FB">
-            <wp:extent cx="3626876" cy="1457325"/>
-            <wp:effectExtent l="0" t="0" r="0" b="0"/>
-            <wp:docPr id="3" name="图片 3"/>
-            <wp:cNvGraphicFramePr>
-              <a:graphicFrameLocks xmlns:a="http://schemas.openxmlformats.org/drawingml/2006/main" noChangeAspect="1"/>
-            </wp:cNvGraphicFramePr>
-            <a:graphic xmlns:a="http://schemas.openxmlformats.org/drawingml/2006/main">
-              <a:graphicData uri="http://schemas.openxmlformats.org/drawingml/2006/picture">
-                <pic:pic xmlns:pic="http://schemas.openxmlformats.org/drawingml/2006/picture">
-                  <pic:nvPicPr>
-                    <pic:cNvPr id="1" name=""/>
-                    <pic:cNvPicPr/>
-                  </pic:nvPicPr>
-                  <pic:blipFill rotWithShape="1">
-                    <a:blip r:embed="rId13"/>
-                    <a:srcRect t="10278" r="64423" b="64297"/>
-                    <a:stretch/>
-                  </pic:blipFill>
-                  <pic:spPr bwMode="auto">
-                    <a:xfrm>
-                      <a:off x="0" y="0"/>
-                      <a:ext cx="3645802" cy="1464930"/>
-                    </a:xfrm>
-                    <a:prstGeom prst="rect">
-                      <a:avLst/>
-                    </a:prstGeom>
-                    <a:ln>
-                      <a:noFill/>
-                    </a:ln>
-                    <a:extLst>
-                      <a:ext uri="{53640926-AAD7-44D8-BBD7-CCE9431645EC}">
-                        <a14:shadowObscured xmlns:a14="http://schemas.microsoft.com/office/drawing/2010/main"/>
-                      </a:ext>
-                    </a:extLst>
-                  </pic:spPr>
-                </pic:pic>
-              </a:graphicData>
-            </a:graphic>
-          </wp:inline>
-        </w:drawing>
-      </w:r>
-    </w:p>
-    <w:p>
-      <w:pPr>
-        <w:pStyle w:val="1"/>
-        <w:rPr>
-          <w:rFonts w:ascii="Times New Roman" w:hAnsi="Times New Roman" w:cs="Times New Roman"/>
-        </w:rPr>
-      </w:pPr>
-      <w:r>
-        <w:rPr>
-          <w:rFonts w:ascii="Times New Roman" w:hAnsi="Times New Roman" w:cs="Times New Roman"/>
-        </w:rPr>
-        <w:t>Running results</w:t>
-      </w:r>
-    </w:p>
-    <w:p>
-      <w:pPr>
+          <w:sz w:val="24"/>
+          <w:szCs w:val="24"/>
+        </w:rPr>
+        <w:t>Here is the running result for this project:</w:t>
+      </w:r>
+    </w:p>
+    <w:p>
+      <w:pPr>
+        <w:rPr>
+          <w:rFonts w:ascii="Times New Roman" w:hAnsi="Times New Roman" w:cs="Times New Roman"/>
+        </w:rPr>
+      </w:pPr>
+      <w:r>
         <w:rPr>
           <w:rFonts w:ascii="Times New Roman" w:hAnsi="Times New Roman" w:cs="Times New Roman"/>
           <w:noProof/>
-          <w:sz w:val="24"/>
-          <w:szCs w:val="24"/>
-        </w:rPr>
-      </w:pPr>
-      <w:r>
-        <w:rPr>
-          <w:rFonts w:ascii="Times New Roman" w:hAnsi="Times New Roman" w:cs="Times New Roman"/>
-          <w:noProof/>
-          <w:sz w:val="24"/>
-          <w:szCs w:val="24"/>
-        </w:rPr>
-        <w:t>Here is the running result for this project:</w:t>
-      </w:r>
-    </w:p>
-    <w:p>
-      <w:pPr>
-        <w:rPr>
-          <w:rFonts w:ascii="Times New Roman" w:hAnsi="Times New Roman" w:cs="Times New Roman"/>
-        </w:rPr>
-      </w:pPr>
-      <w:r>
-        <w:rPr>
-          <w:rFonts w:ascii="Times New Roman" w:hAnsi="Times New Roman" w:cs="Times New Roman"/>
-          <w:noProof/>
-        </w:rPr>
+        </w:rPr>
+        <w:lastRenderedPageBreak/>
         <w:drawing>
           <wp:inline distT="0" distB="0" distL="0" distR="0" wp14:anchorId="7978BF9B" wp14:editId="0722DD69">
             <wp:extent cx="5214226" cy="2019300"/>
@@ -1971,7 +1962,7 @@
                     <pic:cNvPicPr/>
                   </pic:nvPicPr>
                   <pic:blipFill rotWithShape="1">
-                    <a:blip r:embed="rId14"/>
+                    <a:blip r:embed="rId13"/>
                     <a:srcRect l="24922" t="36295" b="11991"/>
                     <a:stretch/>
                   </pic:blipFill>
@@ -2017,7 +2008,6 @@
           <w:szCs w:val="24"/>
           <w:shd w:val="clear" w:color="auto" w:fill="FFFFFF"/>
         </w:rPr>
-        <w:lastRenderedPageBreak/>
         <w:t>The shortest distance of each generat</w:t>
       </w:r>
       <w:r>
@@ -2098,7 +2088,7 @@
                     <pic:cNvPicPr/>
                   </pic:nvPicPr>
                   <pic:blipFill rotWithShape="1">
-                    <a:blip r:embed="rId15"/>
+                    <a:blip r:embed="rId14"/>
                     <a:srcRect l="9571" t="14317" r="13136" b="15525"/>
                     <a:stretch/>
                   </pic:blipFill>
@@ -2135,6 +2125,243 @@
     </w:p>
     <w:p>
       <w:pPr>
+        <w:rPr>
+          <w:rFonts w:ascii="Times New Roman" w:hAnsi="Times New Roman" w:cs="Times New Roman"/>
+        </w:rPr>
+      </w:pPr>
+      <w:r>
+        <w:rPr>
+          <w:noProof/>
+        </w:rPr>
+        <w:lastRenderedPageBreak/>
+        <w:drawing>
+          <wp:inline distT="0" distB="0" distL="0" distR="0" wp14:anchorId="4B0CEDC4" wp14:editId="339BC143">
+            <wp:extent cx="5274310" cy="3241675"/>
+            <wp:effectExtent l="0" t="0" r="2540" b="0"/>
+            <wp:docPr id="3" name="图片 3"/>
+            <wp:cNvGraphicFramePr>
+              <a:graphicFrameLocks xmlns:a="http://schemas.openxmlformats.org/drawingml/2006/main" noChangeAspect="1"/>
+            </wp:cNvGraphicFramePr>
+            <a:graphic xmlns:a="http://schemas.openxmlformats.org/drawingml/2006/main">
+              <a:graphicData uri="http://schemas.openxmlformats.org/drawingml/2006/picture">
+                <pic:pic xmlns:pic="http://schemas.openxmlformats.org/drawingml/2006/picture">
+                  <pic:nvPicPr>
+                    <pic:cNvPr id="1" name=""/>
+                    <pic:cNvPicPr/>
+                  </pic:nvPicPr>
+                  <pic:blipFill>
+                    <a:blip r:embed="rId15"/>
+                    <a:stretch>
+                      <a:fillRect/>
+                    </a:stretch>
+                  </pic:blipFill>
+                  <pic:spPr>
+                    <a:xfrm>
+                      <a:off x="0" y="0"/>
+                      <a:ext cx="5274310" cy="3241675"/>
+                    </a:xfrm>
+                    <a:prstGeom prst="rect">
+                      <a:avLst/>
+                    </a:prstGeom>
+                  </pic:spPr>
+                </pic:pic>
+              </a:graphicData>
+            </a:graphic>
+          </wp:inline>
+        </w:drawing>
+      </w:r>
+    </w:p>
+    <w:p>
+      <w:pPr>
+        <w:rPr>
+          <w:rFonts w:ascii="Times New Roman" w:hAnsi="Times New Roman" w:cs="Times New Roman"/>
+        </w:rPr>
+      </w:pPr>
+      <w:r>
+        <w:rPr>
+          <w:rFonts w:ascii="Times New Roman" w:hAnsi="Times New Roman" w:cs="Times New Roman" w:hint="eastAsia"/>
+        </w:rPr>
+        <w:t>F</w:t>
+      </w:r>
+      <w:r>
+        <w:rPr>
+          <w:rFonts w:ascii="Times New Roman" w:hAnsi="Times New Roman" w:cs="Times New Roman"/>
+        </w:rPr>
+        <w:t>itness vs Generation (</w:t>
+      </w:r>
+      <w:proofErr w:type="spellStart"/>
+      <w:r>
+        <w:rPr>
+          <w:rFonts w:ascii="Times New Roman" w:hAnsi="Times New Roman" w:cs="Times New Roman"/>
+        </w:rPr>
+        <w:t>mutat</w:t>
+      </w:r>
+      <w:r>
+        <w:rPr>
+          <w:rFonts w:ascii="Times New Roman" w:hAnsi="Times New Roman" w:cs="Times New Roman"/>
+        </w:rPr>
+        <w:t>e</w:t>
+      </w:r>
+      <w:r>
+        <w:rPr>
+          <w:rFonts w:ascii="Times New Roman" w:hAnsi="Times New Roman" w:cs="Times New Roman"/>
+        </w:rPr>
+        <w:t>Alt</w:t>
+      </w:r>
+      <w:proofErr w:type="spellEnd"/>
+      <w:r>
+        <w:rPr>
+          <w:rFonts w:ascii="Times New Roman" w:hAnsi="Times New Roman" w:cs="Times New Roman"/>
+        </w:rPr>
+        <w:t xml:space="preserve"> method, swap </w:t>
+      </w:r>
+      <w:r>
+        <w:rPr>
+          <w:rFonts w:ascii="Times New Roman" w:hAnsi="Times New Roman" w:cs="Times New Roman"/>
+        </w:rPr>
+        <w:t>once)</w:t>
+      </w:r>
+    </w:p>
+    <w:p>
+      <w:pPr>
+        <w:rPr>
+          <w:rFonts w:ascii="Times New Roman" w:hAnsi="Times New Roman" w:cs="Times New Roman"/>
+        </w:rPr>
+      </w:pPr>
+      <w:r>
+        <w:rPr>
+          <w:noProof/>
+        </w:rPr>
+        <w:drawing>
+          <wp:inline distT="0" distB="0" distL="0" distR="0" wp14:anchorId="5C7CD055" wp14:editId="432A72A6">
+            <wp:extent cx="5274310" cy="3237230"/>
+            <wp:effectExtent l="0" t="0" r="2540" b="1270"/>
+            <wp:docPr id="4" name="图片 4"/>
+            <wp:cNvGraphicFramePr>
+              <a:graphicFrameLocks xmlns:a="http://schemas.openxmlformats.org/drawingml/2006/main" noChangeAspect="1"/>
+            </wp:cNvGraphicFramePr>
+            <a:graphic xmlns:a="http://schemas.openxmlformats.org/drawingml/2006/main">
+              <a:graphicData uri="http://schemas.openxmlformats.org/drawingml/2006/picture">
+                <pic:pic xmlns:pic="http://schemas.openxmlformats.org/drawingml/2006/picture">
+                  <pic:nvPicPr>
+                    <pic:cNvPr id="1" name=""/>
+                    <pic:cNvPicPr/>
+                  </pic:nvPicPr>
+                  <pic:blipFill>
+                    <a:blip r:embed="rId16"/>
+                    <a:stretch>
+                      <a:fillRect/>
+                    </a:stretch>
+                  </pic:blipFill>
+                  <pic:spPr>
+                    <a:xfrm>
+                      <a:off x="0" y="0"/>
+                      <a:ext cx="5274310" cy="3237230"/>
+                    </a:xfrm>
+                    <a:prstGeom prst="rect">
+                      <a:avLst/>
+                    </a:prstGeom>
+                  </pic:spPr>
+                </pic:pic>
+              </a:graphicData>
+            </a:graphic>
+          </wp:inline>
+        </w:drawing>
+      </w:r>
+    </w:p>
+    <w:p>
+      <w:pPr>
+        <w:rPr>
+          <w:rFonts w:ascii="Times New Roman" w:hAnsi="Times New Roman" w:cs="Times New Roman"/>
+        </w:rPr>
+      </w:pPr>
+      <w:r>
+        <w:rPr>
+          <w:rFonts w:ascii="Times New Roman" w:hAnsi="Times New Roman" w:cs="Times New Roman" w:hint="eastAsia"/>
+        </w:rPr>
+        <w:t>F</w:t>
+      </w:r>
+      <w:r>
+        <w:rPr>
+          <w:rFonts w:ascii="Times New Roman" w:hAnsi="Times New Roman" w:cs="Times New Roman"/>
+        </w:rPr>
+        <w:t>itness vs Generation (mutat</w:t>
+      </w:r>
+      <w:r>
+        <w:rPr>
+          <w:rFonts w:ascii="Times New Roman" w:hAnsi="Times New Roman" w:cs="Times New Roman"/>
+        </w:rPr>
+        <w:t>e</w:t>
+      </w:r>
+      <w:r>
+        <w:rPr>
+          <w:rFonts w:ascii="Times New Roman" w:hAnsi="Times New Roman" w:cs="Times New Roman"/>
+        </w:rPr>
+        <w:t xml:space="preserve"> method, </w:t>
+      </w:r>
+      <w:r>
+        <w:rPr>
+          <w:rFonts w:ascii="Times New Roman" w:hAnsi="Times New Roman" w:cs="Times New Roman"/>
+        </w:rPr>
+        <w:t>do swap for each city</w:t>
+      </w:r>
+      <w:r>
+        <w:rPr>
+          <w:rFonts w:ascii="Times New Roman" w:hAnsi="Times New Roman" w:cs="Times New Roman"/>
+        </w:rPr>
+        <w:t>)</w:t>
+      </w:r>
+    </w:p>
+    <w:p>
+      <w:pPr>
+        <w:rPr>
+          <w:rFonts w:ascii="Times New Roman" w:hAnsi="Times New Roman" w:cs="Times New Roman"/>
+        </w:rPr>
+      </w:pPr>
+    </w:p>
+    <w:p>
+      <w:pPr>
+        <w:rPr>
+          <w:rFonts w:ascii="Times New Roman" w:hAnsi="Times New Roman" w:cs="Times New Roman"/>
+        </w:rPr>
+      </w:pPr>
+      <w:r>
+        <w:rPr>
+          <w:rFonts w:ascii="Times New Roman" w:hAnsi="Times New Roman" w:cs="Times New Roman" w:hint="eastAsia"/>
+        </w:rPr>
+        <w:t>O</w:t>
+      </w:r>
+      <w:r>
+        <w:rPr>
+          <w:rFonts w:ascii="Times New Roman" w:hAnsi="Times New Roman" w:cs="Times New Roman"/>
+        </w:rPr>
+        <w:t xml:space="preserve">ur </w:t>
+      </w:r>
+      <w:proofErr w:type="spellStart"/>
+      <w:r>
+        <w:rPr>
+          <w:rFonts w:ascii="Times New Roman" w:hAnsi="Times New Roman" w:cs="Times New Roman"/>
+        </w:rPr>
+        <w:t>mutateAlt</w:t>
+      </w:r>
+      <w:proofErr w:type="spellEnd"/>
+      <w:r>
+        <w:rPr>
+          <w:rFonts w:ascii="Times New Roman" w:hAnsi="Times New Roman" w:cs="Times New Roman"/>
+        </w:rPr>
+        <w:t xml:space="preserve"> function shows better performance finding the relatively optimal solution in fewer generations. Our genetic algorithm doesn’t always produce better solution in next generation because the best candidate is already</w:t>
+      </w:r>
+      <w:bookmarkStart w:id="0" w:name="_GoBack"/>
+      <w:bookmarkEnd w:id="0"/>
+      <w:r>
+        <w:rPr>
+          <w:rFonts w:ascii="Times New Roman" w:hAnsi="Times New Roman" w:cs="Times New Roman"/>
+        </w:rPr>
+        <w:t xml:space="preserve"> in it (Best individual in the survivor pool).</w:t>
+      </w:r>
+    </w:p>
+    <w:p>
+      <w:pPr>
         <w:pStyle w:val="1"/>
         <w:rPr>
           <w:rFonts w:ascii="Times New Roman" w:hAnsi="Times New Roman" w:cs="Times New Roman"/>
@@ -2144,6 +2371,7 @@
         <w:rPr>
           <w:rFonts w:ascii="Times New Roman" w:hAnsi="Times New Roman" w:cs="Times New Roman"/>
         </w:rPr>
+        <w:lastRenderedPageBreak/>
         <w:t>Reference</w:t>
       </w:r>
     </w:p>
@@ -2159,7 +2387,7 @@
         </w:rPr>
         <w:t xml:space="preserve">[1]. </w:t>
       </w:r>
-      <w:hyperlink r:id="rId16" w:history="1">
+      <w:hyperlink r:id="rId17" w:history="1">
         <w:r>
           <w:rPr>
             <w:rStyle w:val="a4"/>
@@ -2187,7 +2415,7 @@
         </w:rPr>
         <w:t xml:space="preserve">[2]. </w:t>
       </w:r>
-      <w:hyperlink r:id="rId17" w:history="1">
+      <w:hyperlink r:id="rId18" w:history="1">
         <w:r>
           <w:rPr>
             <w:rStyle w:val="a4"/>
@@ -2221,7 +2449,7 @@
         </w:rPr>
         <w:t xml:space="preserve">]. </w:t>
       </w:r>
-      <w:hyperlink r:id="rId18" w:history="1">
+      <w:hyperlink r:id="rId19" w:history="1">
         <w:r>
           <w:rPr>
             <w:rStyle w:val="a4"/>
@@ -2525,6 +2753,7 @@
     <w:lsdException w:name="HTML Sample" w:semiHidden="1" w:unhideWhenUsed="1"/>
     <w:lsdException w:name="HTML Typewriter" w:semiHidden="1" w:unhideWhenUsed="1"/>
     <w:lsdException w:name="HTML Variable" w:semiHidden="1" w:unhideWhenUsed="1"/>
+    <w:lsdException w:name="Normal Table" w:semiHidden="1" w:unhideWhenUsed="1"/>
     <w:lsdException w:name="annotation subject" w:semiHidden="1" w:unhideWhenUsed="1"/>
     <w:lsdException w:name="No List" w:semiHidden="1" w:unhideWhenUsed="1"/>
     <w:lsdException w:name="Outline List 1" w:semiHidden="1" w:unhideWhenUsed="1"/>
@@ -2568,8 +2797,10 @@
     <w:lsdException w:name="Table Elegant" w:semiHidden="1" w:unhideWhenUsed="1"/>
     <w:lsdException w:name="Table Professional" w:semiHidden="1" w:unhideWhenUsed="1"/>
     <w:lsdException w:name="Table Subtle 1" w:semiHidden="1" w:unhideWhenUsed="1"/>
+    <w:lsdException w:name="Table Subtle 2" w:semiHidden="1" w:unhideWhenUsed="1"/>
     <w:lsdException w:name="Table Web 1" w:semiHidden="1" w:unhideWhenUsed="1"/>
     <w:lsdException w:name="Table Web 2" w:semiHidden="1" w:unhideWhenUsed="1"/>
+    <w:lsdException w:name="Table Web 3" w:semiHidden="1" w:unhideWhenUsed="1"/>
     <w:lsdException w:name="Balloon Text" w:semiHidden="1" w:unhideWhenUsed="1"/>
     <w:lsdException w:name="Table Grid" w:uiPriority="39"/>
     <w:lsdException w:name="Table Theme" w:semiHidden="1" w:unhideWhenUsed="1"/>
@@ -3873,43 +4104,6 @@
         </a:p>
       </dgm:t>
     </dgm:pt>
-    <dgm:pt modelId="{F946630D-05DA-4313-A3A1-ACE1D02F5A7A}">
-      <dgm:prSet phldrT="[文本]"/>
-      <dgm:spPr/>
-      <dgm:t>
-        <a:bodyPr/>
-        <a:lstStyle/>
-        <a:p>
-          <a:r>
-            <a:rPr lang="en-US" altLang="zh-CN"/>
-            <a:t>Select path by sorting </a:t>
-          </a:r>
-          <a:endParaRPr lang="zh-CN" altLang="en-US"/>
-        </a:p>
-      </dgm:t>
-    </dgm:pt>
-    <dgm:pt modelId="{79795CC5-81CB-4C7C-818E-21558B81F67B}" type="parTrans" cxnId="{AEE4C8BB-5010-4746-8C5D-ECB01FE0ECF8}">
-      <dgm:prSet/>
-      <dgm:spPr/>
-      <dgm:t>
-        <a:bodyPr/>
-        <a:lstStyle/>
-        <a:p>
-          <a:endParaRPr lang="zh-CN" altLang="en-US"/>
-        </a:p>
-      </dgm:t>
-    </dgm:pt>
-    <dgm:pt modelId="{2D90C356-D116-44D7-96E9-354844A65CFE}" type="sibTrans" cxnId="{AEE4C8BB-5010-4746-8C5D-ECB01FE0ECF8}">
-      <dgm:prSet/>
-      <dgm:spPr/>
-      <dgm:t>
-        <a:bodyPr/>
-        <a:lstStyle/>
-        <a:p>
-          <a:endParaRPr lang="zh-CN" altLang="en-US"/>
-        </a:p>
-      </dgm:t>
-    </dgm:pt>
     <dgm:pt modelId="{5C9325D7-D426-4A88-BFC1-DA9E69EB8132}">
       <dgm:prSet phldrT="[文本]"/>
       <dgm:spPr/>
@@ -4058,6 +4252,75 @@
         </a:p>
       </dgm:t>
     </dgm:pt>
+    <dgm:pt modelId="{7E4644E4-B228-47B5-893B-81BEA6E66828}">
+      <dgm:prSet phldrT="[文本]"/>
+      <dgm:spPr/>
+      <dgm:t>
+        <a:bodyPr/>
+        <a:lstStyle/>
+        <a:p>
+          <a:r>
+            <a:rPr lang="en-US" altLang="zh-CN"/>
+            <a:t>Fill the rest of population with selection Pool</a:t>
+          </a:r>
+          <a:endParaRPr lang="zh-CN" altLang="en-US"/>
+        </a:p>
+      </dgm:t>
+    </dgm:pt>
+    <dgm:pt modelId="{012BF539-A6E9-4A4B-A6A9-28F8CD68FCA1}" type="parTrans" cxnId="{99854239-5A1C-432C-9472-0B3D7596905C}">
+      <dgm:prSet/>
+      <dgm:spPr/>
+    </dgm:pt>
+    <dgm:pt modelId="{4506FA7D-0EEC-40F0-A018-B7644A90AFB9}" type="sibTrans" cxnId="{99854239-5A1C-432C-9472-0B3D7596905C}">
+      <dgm:prSet/>
+      <dgm:spPr/>
+    </dgm:pt>
+    <dgm:pt modelId="{346E1F3F-48D0-4050-BE81-CD3EEAAB2143}">
+      <dgm:prSet phldrT="[文本]"/>
+      <dgm:spPr/>
+      <dgm:t>
+        <a:bodyPr/>
+        <a:lstStyle/>
+        <a:p>
+          <a:r>
+            <a:rPr lang="en-US" altLang="zh-CN"/>
+            <a:t>Select best half of population based on fitness</a:t>
+          </a:r>
+          <a:endParaRPr lang="zh-CN" altLang="en-US"/>
+        </a:p>
+      </dgm:t>
+    </dgm:pt>
+    <dgm:pt modelId="{9A80A3D0-9C32-4B6F-8C41-9ACA4F26D3C8}" type="parTrans" cxnId="{16CF4177-F6B5-429C-B699-48BD7D0C3D64}">
+      <dgm:prSet/>
+      <dgm:spPr/>
+    </dgm:pt>
+    <dgm:pt modelId="{ED50671A-98DB-4756-8F1D-D0B76FA6C0D4}" type="sibTrans" cxnId="{16CF4177-F6B5-429C-B699-48BD7D0C3D64}">
+      <dgm:prSet/>
+      <dgm:spPr/>
+    </dgm:pt>
+    <dgm:pt modelId="{9781415F-12CC-4A40-8AE7-AAEE5D2D23EF}">
+      <dgm:prSet phldrT="[文本]"/>
+      <dgm:spPr/>
+      <dgm:t>
+        <a:bodyPr/>
+        <a:lstStyle/>
+        <a:p>
+          <a:r>
+            <a:rPr lang="en-US" altLang="zh-CN"/>
+            <a:t>Apply mutation on offspring</a:t>
+          </a:r>
+          <a:endParaRPr lang="zh-CN" altLang="en-US"/>
+        </a:p>
+      </dgm:t>
+    </dgm:pt>
+    <dgm:pt modelId="{78010B7C-10C0-4FE8-8C86-01BB11FE59B6}" type="parTrans" cxnId="{A5C6AA42-3FA1-4BCB-A1E6-E6E848A27F5E}">
+      <dgm:prSet/>
+      <dgm:spPr/>
+    </dgm:pt>
+    <dgm:pt modelId="{171521AE-CD9C-4FA1-B86A-7B899DBCD1F3}" type="sibTrans" cxnId="{A5C6AA42-3FA1-4BCB-A1E6-E6E848A27F5E}">
+      <dgm:prSet/>
+      <dgm:spPr/>
+    </dgm:pt>
     <dgm:pt modelId="{EA01278B-3391-40A9-80D9-6D36055C5830}" type="pres">
       <dgm:prSet presAssocID="{CBD419EE-D010-4546-A393-EF98E342FDF8}" presName="linearFlow" presStyleCnt="0">
         <dgm:presLayoutVars>
@@ -4166,20 +4429,24 @@
   <dgm:cxnLst>
     <dgm:cxn modelId="{B10E6809-90C6-4321-9D0C-56FB51626D9E}" srcId="{740AE4F9-E07D-45ED-9EAF-4AA320E4C3BC}" destId="{353099D3-F0BF-4652-9C59-E44F2C9F8E08}" srcOrd="0" destOrd="0" parTransId="{0F2E586A-5A59-427F-BD1B-B0E4A87D99AB}" sibTransId="{B3074370-A504-4D0B-8C05-58173C2D99EB}"/>
     <dgm:cxn modelId="{E9AAB21E-9E32-4374-84FD-AADF01E0CE05}" type="presOf" srcId="{C4C0C8F5-5234-4066-869D-212A1C5CF40F}" destId="{56AB1362-CB0F-453C-BB0D-EED0A7E77075}" srcOrd="1" destOrd="0" presId="urn:microsoft.com/office/officeart/2005/8/layout/process3"/>
-    <dgm:cxn modelId="{8B559128-735E-4F78-B4C2-6D05F8B81846}" type="presOf" srcId="{9EAB24C5-F8FE-4409-B396-9A73115660DD}" destId="{624AAAA9-09E7-4D67-A605-C9BE20B65532}" srcOrd="0" destOrd="0" presId="urn:microsoft.com/office/officeart/2005/8/layout/process3"/>
-    <dgm:cxn modelId="{230DA62E-7907-407B-8F69-C34B7AA1F009}" type="presOf" srcId="{8BB3C6B6-166E-4644-A421-312443A98333}" destId="{9A8A33E8-EE73-4396-BD10-490E7918B55B}" srcOrd="0" destOrd="0" presId="urn:microsoft.com/office/officeart/2005/8/layout/process3"/>
+    <dgm:cxn modelId="{8B559128-735E-4F78-B4C2-6D05F8B81846}" type="presOf" srcId="{9EAB24C5-F8FE-4409-B396-9A73115660DD}" destId="{624AAAA9-09E7-4D67-A605-C9BE20B65532}" srcOrd="0" destOrd="1" presId="urn:microsoft.com/office/officeart/2005/8/layout/process3"/>
+    <dgm:cxn modelId="{230DA62E-7907-407B-8F69-C34B7AA1F009}" type="presOf" srcId="{8BB3C6B6-166E-4644-A421-312443A98333}" destId="{9A8A33E8-EE73-4396-BD10-490E7918B55B}" srcOrd="0" destOrd="1" presId="urn:microsoft.com/office/officeart/2005/8/layout/process3"/>
+    <dgm:cxn modelId="{99854239-5A1C-432C-9472-0B3D7596905C}" srcId="{5C9325D7-D426-4A88-BFC1-DA9E69EB8132}" destId="{7E4644E4-B228-47B5-893B-81BEA6E66828}" srcOrd="0" destOrd="0" parTransId="{012BF539-A6E9-4A4B-A6A9-28F8CD68FCA1}" sibTransId="{4506FA7D-0EEC-40F0-A018-B7644A90AFB9}"/>
     <dgm:cxn modelId="{C813E63C-5E2D-42C8-8227-10C2F1C811DE}" srcId="{CBD419EE-D010-4546-A393-EF98E342FDF8}" destId="{740AE4F9-E07D-45ED-9EAF-4AA320E4C3BC}" srcOrd="0" destOrd="0" parTransId="{808518F0-B7F4-4843-95C4-3AD26680FB2B}" sibTransId="{C4C0C8F5-5234-4066-869D-212A1C5CF40F}"/>
+    <dgm:cxn modelId="{D2A6F13C-7DEB-4F3A-A527-A96C7ADB2DDA}" type="presOf" srcId="{7E4644E4-B228-47B5-893B-81BEA6E66828}" destId="{9A8A33E8-EE73-4396-BD10-490E7918B55B}" srcOrd="0" destOrd="0" presId="urn:microsoft.com/office/officeart/2005/8/layout/process3"/>
     <dgm:cxn modelId="{2CEEA760-6BC4-4FB4-8D8B-2B5E401EFA15}" type="presOf" srcId="{C4C0C8F5-5234-4066-869D-212A1C5CF40F}" destId="{B77F77DA-7225-45FB-A088-CEFF0753C2EB}" srcOrd="0" destOrd="0" presId="urn:microsoft.com/office/officeart/2005/8/layout/process3"/>
     <dgm:cxn modelId="{BDAA9C41-7F3D-43F3-9C1F-CF850BB2F377}" srcId="{CBD419EE-D010-4546-A393-EF98E342FDF8}" destId="{5C9325D7-D426-4A88-BFC1-DA9E69EB8132}" srcOrd="2" destOrd="0" parTransId="{204DF9F8-D5F0-4871-9407-761A4A3E6ED0}" sibTransId="{AE62F3CE-4DED-428D-ABE2-7F8C47BACC26}"/>
-    <dgm:cxn modelId="{3F142187-5972-446F-84DD-8C53034D67EA}" srcId="{C62FBAAC-2A5C-4012-8360-41C24E28E33B}" destId="{9EAB24C5-F8FE-4409-B396-9A73115660DD}" srcOrd="0" destOrd="0" parTransId="{A714BFF4-6B56-42F6-B390-9D6C2813D62D}" sibTransId="{E25079B5-5E4A-446E-92A0-CB66CBDF90A0}"/>
+    <dgm:cxn modelId="{A5C6AA42-3FA1-4BCB-A1E6-E6E848A27F5E}" srcId="{C62FBAAC-2A5C-4012-8360-41C24E28E33B}" destId="{9781415F-12CC-4A40-8AE7-AAEE5D2D23EF}" srcOrd="2" destOrd="0" parTransId="{78010B7C-10C0-4FE8-8C86-01BB11FE59B6}" sibTransId="{171521AE-CD9C-4FA1-B86A-7B899DBCD1F3}"/>
+    <dgm:cxn modelId="{16CF4177-F6B5-429C-B699-48BD7D0C3D64}" srcId="{C62FBAAC-2A5C-4012-8360-41C24E28E33B}" destId="{346E1F3F-48D0-4050-BE81-CD3EEAAB2143}" srcOrd="0" destOrd="0" parTransId="{9A80A3D0-9C32-4B6F-8C41-9ACA4F26D3C8}" sibTransId="{ED50671A-98DB-4756-8F1D-D0B76FA6C0D4}"/>
+    <dgm:cxn modelId="{3F142187-5972-446F-84DD-8C53034D67EA}" srcId="{C62FBAAC-2A5C-4012-8360-41C24E28E33B}" destId="{9EAB24C5-F8FE-4409-B396-9A73115660DD}" srcOrd="1" destOrd="0" parTransId="{A714BFF4-6B56-42F6-B390-9D6C2813D62D}" sibTransId="{E25079B5-5E4A-446E-92A0-CB66CBDF90A0}"/>
+    <dgm:cxn modelId="{C4395A89-7B29-41B1-8176-6B2020A1343C}" type="presOf" srcId="{9781415F-12CC-4A40-8AE7-AAEE5D2D23EF}" destId="{624AAAA9-09E7-4D67-A605-C9BE20B65532}" srcOrd="0" destOrd="2" presId="urn:microsoft.com/office/officeart/2005/8/layout/process3"/>
     <dgm:cxn modelId="{763AF58A-A046-4FB1-B043-F9D011778A14}" type="presOf" srcId="{CBD419EE-D010-4546-A393-EF98E342FDF8}" destId="{EA01278B-3391-40A9-80D9-6D36055C5830}" srcOrd="0" destOrd="0" presId="urn:microsoft.com/office/officeart/2005/8/layout/process3"/>
-    <dgm:cxn modelId="{48F6A09F-C623-4462-9DAB-69DBC1E5B8ED}" type="presOf" srcId="{F946630D-05DA-4313-A3A1-ACE1D02F5A7A}" destId="{624AAAA9-09E7-4D67-A605-C9BE20B65532}" srcOrd="0" destOrd="1" presId="urn:microsoft.com/office/officeart/2005/8/layout/process3"/>
-    <dgm:cxn modelId="{6C8CD2A4-633E-4053-B9C7-8651383AF296}" srcId="{5C9325D7-D426-4A88-BFC1-DA9E69EB8132}" destId="{8BB3C6B6-166E-4644-A421-312443A98333}" srcOrd="0" destOrd="0" parTransId="{0BD6CA80-AF97-45B7-9E22-E9DC69355D1A}" sibTransId="{F7763E86-6BEA-4B74-B798-47E2622C7CC0}"/>
+    <dgm:cxn modelId="{6C8CD2A4-633E-4053-B9C7-8651383AF296}" srcId="{5C9325D7-D426-4A88-BFC1-DA9E69EB8132}" destId="{8BB3C6B6-166E-4644-A421-312443A98333}" srcOrd="1" destOrd="0" parTransId="{0BD6CA80-AF97-45B7-9E22-E9DC69355D1A}" sibTransId="{F7763E86-6BEA-4B74-B798-47E2622C7CC0}"/>
     <dgm:cxn modelId="{E5E0FBB5-D9F2-4E9D-8BE6-EB3FA1AC40E4}" type="presOf" srcId="{5C9325D7-D426-4A88-BFC1-DA9E69EB8132}" destId="{79B5E236-B12C-42C0-A199-5D8CB647C827}" srcOrd="0" destOrd="0" presId="urn:microsoft.com/office/officeart/2005/8/layout/process3"/>
     <dgm:cxn modelId="{E0BEA1B6-96A3-4477-BE8F-9F3B8225C178}" type="presOf" srcId="{C62FBAAC-2A5C-4012-8360-41C24E28E33B}" destId="{6F5F5E0D-FF0E-48E3-8F64-AA7162DEC141}" srcOrd="1" destOrd="0" presId="urn:microsoft.com/office/officeart/2005/8/layout/process3"/>
-    <dgm:cxn modelId="{AEE4C8BB-5010-4746-8C5D-ECB01FE0ECF8}" srcId="{C62FBAAC-2A5C-4012-8360-41C24E28E33B}" destId="{F946630D-05DA-4313-A3A1-ACE1D02F5A7A}" srcOrd="1" destOrd="0" parTransId="{79795CC5-81CB-4C7C-818E-21558B81F67B}" sibTransId="{2D90C356-D116-44D7-96E9-354844A65CFE}"/>
     <dgm:cxn modelId="{995EAAC1-991D-437E-B7E9-2BD9CBE73B7A}" type="presOf" srcId="{5C6C3C97-CA23-4A31-A550-C0610A1099D5}" destId="{6F618715-670D-4D9C-8937-50459D1FEEFA}" srcOrd="0" destOrd="1" presId="urn:microsoft.com/office/officeart/2005/8/layout/process3"/>
     <dgm:cxn modelId="{1F9595CD-E45D-49FD-A762-EF8CD6108828}" type="presOf" srcId="{7667D606-F84F-4F06-80CD-93214D31C608}" destId="{0F843504-84EF-4F60-B540-C79324F266CB}" srcOrd="1" destOrd="0" presId="urn:microsoft.com/office/officeart/2005/8/layout/process3"/>
+    <dgm:cxn modelId="{9879E9DC-1A5C-4204-A182-8F3A49350F51}" type="presOf" srcId="{346E1F3F-48D0-4050-BE81-CD3EEAAB2143}" destId="{624AAAA9-09E7-4D67-A605-C9BE20B65532}" srcOrd="0" destOrd="0" presId="urn:microsoft.com/office/officeart/2005/8/layout/process3"/>
     <dgm:cxn modelId="{34E741E2-1B40-414E-9E79-27C30F623D8E}" type="presOf" srcId="{740AE4F9-E07D-45ED-9EAF-4AA320E4C3BC}" destId="{EF5E471F-7536-41B2-B1B6-B80007F3B6A4}" srcOrd="0" destOrd="0" presId="urn:microsoft.com/office/officeart/2005/8/layout/process3"/>
     <dgm:cxn modelId="{8B08F1EA-FF78-495E-8B5D-A294FD6FD975}" type="presOf" srcId="{C62FBAAC-2A5C-4012-8360-41C24E28E33B}" destId="{BCB910E4-6913-4F0B-B90F-8AEF2C97CDE2}" srcOrd="0" destOrd="0" presId="urn:microsoft.com/office/officeart/2005/8/layout/process3"/>
     <dgm:cxn modelId="{DE194DF1-81E5-4B93-BA0F-0A5CB94B4A75}" type="presOf" srcId="{740AE4F9-E07D-45ED-9EAF-4AA320E4C3BC}" destId="{DD35447F-25AC-4CDE-A5D6-3F3D98BFAF2B}" srcOrd="1" destOrd="0" presId="urn:microsoft.com/office/officeart/2005/8/layout/process3"/>
@@ -4230,8 +4497,8 @@
       </dsp:nvSpPr>
       <dsp:spPr>
         <a:xfrm>
-          <a:off x="2623" y="129835"/>
-          <a:ext cx="1192746" cy="703319"/>
+          <a:off x="2623" y="55800"/>
+          <a:ext cx="1192746" cy="432000"/>
         </a:xfrm>
         <a:prstGeom prst="roundRect">
           <a:avLst>
@@ -4275,12 +4542,12 @@
         </a:fontRef>
       </dsp:style>
       <dsp:txBody>
-        <a:bodyPr spcFirstLastPara="0" vert="horz" wrap="square" lIns="85344" tIns="85344" rIns="85344" bIns="45720" numCol="1" spcCol="1270" anchor="t" anchorCtr="0">
+        <a:bodyPr spcFirstLastPara="0" vert="horz" wrap="square" lIns="71120" tIns="71120" rIns="71120" bIns="38100" numCol="1" spcCol="1270" anchor="t" anchorCtr="0">
           <a:noAutofit/>
         </a:bodyPr>
         <a:lstStyle/>
         <a:p>
-          <a:pPr marL="0" lvl="0" indent="0" algn="l" defTabSz="533400">
+          <a:pPr marL="0" lvl="0" indent="0" algn="l" defTabSz="444500">
             <a:lnSpc>
               <a:spcPct val="90000"/>
             </a:lnSpc>
@@ -4293,23 +4560,23 @@
             <a:buNone/>
           </a:pPr>
           <a:r>
-            <a:rPr lang="en-US" altLang="zh-CN" sz="1200" kern="1200"/>
+            <a:rPr lang="en-US" altLang="zh-CN" sz="1000" kern="1200"/>
             <a:t>I</a:t>
           </a:r>
           <a:r>
-            <a:rPr lang="zh-CN" sz="1200" kern="1200"/>
+            <a:rPr lang="zh-CN" sz="1000" kern="1200"/>
             <a:t>nitial</a:t>
           </a:r>
           <a:r>
-            <a:rPr lang="en-US" altLang="zh-CN" sz="1200" kern="1200"/>
+            <a:rPr lang="en-US" altLang="zh-CN" sz="1000" kern="1200"/>
             <a:t> population</a:t>
           </a:r>
-          <a:endParaRPr lang="zh-CN" altLang="en-US" sz="1200" kern="1200"/>
+          <a:endParaRPr lang="zh-CN" altLang="en-US" sz="1000" kern="1200"/>
         </a:p>
       </dsp:txBody>
       <dsp:txXfrm>
-        <a:off x="2623" y="129835"/>
-        <a:ext cx="1192746" cy="468879"/>
+        <a:off x="2623" y="55800"/>
+        <a:ext cx="1192746" cy="288000"/>
       </dsp:txXfrm>
     </dsp:sp>
     <dsp:sp modelId="{6F618715-670D-4D9C-8937-50459D1FEEFA}">
@@ -4319,8 +4586,8 @@
       </dsp:nvSpPr>
       <dsp:spPr>
         <a:xfrm>
-          <a:off x="246920" y="598714"/>
-          <a:ext cx="1192746" cy="928800"/>
+          <a:off x="246920" y="343800"/>
+          <a:ext cx="1192746" cy="1257750"/>
         </a:xfrm>
         <a:prstGeom prst="roundRect">
           <a:avLst>
@@ -4363,12 +4630,12 @@
         <a:fontRef idx="minor"/>
       </dsp:style>
       <dsp:txBody>
-        <a:bodyPr spcFirstLastPara="0" vert="horz" wrap="square" lIns="85344" tIns="85344" rIns="85344" bIns="85344" numCol="1" spcCol="1270" anchor="t" anchorCtr="0">
+        <a:bodyPr spcFirstLastPara="0" vert="horz" wrap="square" lIns="71120" tIns="71120" rIns="71120" bIns="71120" numCol="1" spcCol="1270" anchor="t" anchorCtr="0">
           <a:noAutofit/>
         </a:bodyPr>
         <a:lstStyle/>
         <a:p>
-          <a:pPr marL="114300" lvl="1" indent="-114300" algn="l" defTabSz="533400">
+          <a:pPr marL="57150" lvl="1" indent="-57150" algn="l" defTabSz="444500">
             <a:lnSpc>
               <a:spcPct val="90000"/>
             </a:lnSpc>
@@ -4381,13 +4648,13 @@
             <a:buChar char="•"/>
           </a:pPr>
           <a:r>
-            <a:rPr lang="en-US" altLang="zh-CN" sz="1200" kern="1200"/>
+            <a:rPr lang="en-US" altLang="zh-CN" sz="1000" kern="1200"/>
             <a:t>Get cities from csv file</a:t>
           </a:r>
-          <a:endParaRPr lang="zh-CN" altLang="en-US" sz="1200" kern="1200"/>
+          <a:endParaRPr lang="zh-CN" altLang="en-US" sz="1000" kern="1200"/>
         </a:p>
         <a:p>
-          <a:pPr marL="114300" lvl="1" indent="-114300" algn="l" defTabSz="533400">
+          <a:pPr marL="57150" lvl="1" indent="-57150" algn="l" defTabSz="444500">
             <a:lnSpc>
               <a:spcPct val="90000"/>
             </a:lnSpc>
@@ -4400,15 +4667,15 @@
             <a:buChar char="•"/>
           </a:pPr>
           <a:r>
-            <a:rPr lang="en-US" altLang="zh-CN" sz="1200" kern="1200"/>
+            <a:rPr lang="en-US" altLang="zh-CN" sz="1000" kern="1200"/>
             <a:t>Set default parameters</a:t>
           </a:r>
-          <a:endParaRPr lang="zh-CN" altLang="en-US" sz="1200" kern="1200"/>
+          <a:endParaRPr lang="zh-CN" altLang="en-US" sz="1000" kern="1200"/>
         </a:p>
       </dsp:txBody>
       <dsp:txXfrm>
-        <a:off x="274124" y="625918"/>
-        <a:ext cx="1138338" cy="874392"/>
+        <a:off x="281854" y="378734"/>
+        <a:ext cx="1122878" cy="1187882"/>
       </dsp:txXfrm>
     </dsp:sp>
     <dsp:sp modelId="{B77F77DA-7225-45FB-A088-CEFF0753C2EB}">
@@ -4418,7 +4685,7 @@
       </dsp:nvSpPr>
       <dsp:spPr>
         <a:xfrm>
-          <a:off x="1376185" y="215795"/>
+          <a:off x="1376185" y="51320"/>
           <a:ext cx="383329" cy="296959"/>
         </a:xfrm>
         <a:prstGeom prst="rightArrow">
@@ -4461,7 +4728,7 @@
         </a:bodyPr>
         <a:lstStyle/>
         <a:p>
-          <a:pPr marL="0" lvl="0" indent="0" algn="ctr" defTabSz="444500">
+          <a:pPr marL="0" lvl="0" indent="0" algn="ctr" defTabSz="355600">
             <a:lnSpc>
               <a:spcPct val="90000"/>
             </a:lnSpc>
@@ -4473,11 +4740,11 @@
             </a:spcAft>
             <a:buNone/>
           </a:pPr>
-          <a:endParaRPr lang="zh-CN" altLang="en-US" sz="1000" kern="1200"/>
+          <a:endParaRPr lang="zh-CN" altLang="en-US" sz="800" kern="1200"/>
         </a:p>
       </dsp:txBody>
       <dsp:txXfrm>
-        <a:off x="1376185" y="275187"/>
+        <a:off x="1376185" y="110712"/>
         <a:ext cx="294241" cy="178175"/>
       </dsp:txXfrm>
     </dsp:sp>
@@ -4488,8 +4755,8 @@
       </dsp:nvSpPr>
       <dsp:spPr>
         <a:xfrm>
-          <a:off x="1918633" y="129835"/>
-          <a:ext cx="1192746" cy="703319"/>
+          <a:off x="1918633" y="55800"/>
+          <a:ext cx="1192746" cy="432000"/>
         </a:xfrm>
         <a:prstGeom prst="roundRect">
           <a:avLst>
@@ -4533,12 +4800,12 @@
         </a:fontRef>
       </dsp:style>
       <dsp:txBody>
-        <a:bodyPr spcFirstLastPara="0" vert="horz" wrap="square" lIns="85344" tIns="85344" rIns="85344" bIns="45720" numCol="1" spcCol="1270" anchor="t" anchorCtr="0">
+        <a:bodyPr spcFirstLastPara="0" vert="horz" wrap="square" lIns="71120" tIns="71120" rIns="71120" bIns="38100" numCol="1" spcCol="1270" anchor="t" anchorCtr="0">
           <a:noAutofit/>
         </a:bodyPr>
         <a:lstStyle/>
         <a:p>
-          <a:pPr marL="0" lvl="0" indent="0" algn="l" defTabSz="533400">
+          <a:pPr marL="0" lvl="0" indent="0" algn="l" defTabSz="444500">
             <a:lnSpc>
               <a:spcPct val="90000"/>
             </a:lnSpc>
@@ -4551,15 +4818,15 @@
             <a:buNone/>
           </a:pPr>
           <a:r>
-            <a:rPr lang="en-US" altLang="zh-CN" sz="1200" kern="1200"/>
+            <a:rPr lang="en-US" altLang="zh-CN" sz="1000" kern="1200"/>
             <a:t>Evaluation</a:t>
           </a:r>
-          <a:endParaRPr lang="zh-CN" altLang="en-US" sz="1200" kern="1200"/>
+          <a:endParaRPr lang="zh-CN" altLang="en-US" sz="1000" kern="1200"/>
         </a:p>
       </dsp:txBody>
       <dsp:txXfrm>
-        <a:off x="1918633" y="129835"/>
-        <a:ext cx="1192746" cy="468879"/>
+        <a:off x="1918633" y="55800"/>
+        <a:ext cx="1192746" cy="288000"/>
       </dsp:txXfrm>
     </dsp:sp>
     <dsp:sp modelId="{624AAAA9-09E7-4D67-A605-C9BE20B65532}">
@@ -4569,8 +4836,8 @@
       </dsp:nvSpPr>
       <dsp:spPr>
         <a:xfrm>
-          <a:off x="2172460" y="598714"/>
-          <a:ext cx="1192746" cy="928800"/>
+          <a:off x="2172460" y="343800"/>
+          <a:ext cx="1192746" cy="1257750"/>
         </a:xfrm>
         <a:prstGeom prst="roundRect">
           <a:avLst>
@@ -4613,12 +4880,12 @@
         <a:fontRef idx="minor"/>
       </dsp:style>
       <dsp:txBody>
-        <a:bodyPr spcFirstLastPara="0" vert="horz" wrap="square" lIns="85344" tIns="85344" rIns="85344" bIns="85344" numCol="1" spcCol="1270" anchor="t" anchorCtr="0">
+        <a:bodyPr spcFirstLastPara="0" vert="horz" wrap="square" lIns="71120" tIns="71120" rIns="71120" bIns="71120" numCol="1" spcCol="1270" anchor="t" anchorCtr="0">
           <a:noAutofit/>
         </a:bodyPr>
         <a:lstStyle/>
         <a:p>
-          <a:pPr marL="114300" lvl="1" indent="-114300" algn="l" defTabSz="533400">
+          <a:pPr marL="57150" lvl="1" indent="-57150" algn="l" defTabSz="444500">
             <a:lnSpc>
               <a:spcPct val="90000"/>
             </a:lnSpc>
@@ -4631,13 +4898,13 @@
             <a:buChar char="•"/>
           </a:pPr>
           <a:r>
-            <a:rPr lang="en-US" altLang="zh-CN" sz="1200" kern="1200"/>
-            <a:t>Generate offsprings</a:t>
+            <a:rPr lang="en-US" altLang="zh-CN" sz="1000" kern="1200"/>
+            <a:t>Select best half of population based on fitness</a:t>
           </a:r>
-          <a:endParaRPr lang="zh-CN" altLang="en-US" sz="1200" kern="1200"/>
+          <a:endParaRPr lang="zh-CN" altLang="en-US" sz="1000" kern="1200"/>
         </a:p>
         <a:p>
-          <a:pPr marL="114300" lvl="1" indent="-114300" algn="l" defTabSz="533400">
+          <a:pPr marL="57150" lvl="1" indent="-57150" algn="l" defTabSz="444500">
             <a:lnSpc>
               <a:spcPct val="90000"/>
             </a:lnSpc>
@@ -4650,15 +4917,34 @@
             <a:buChar char="•"/>
           </a:pPr>
           <a:r>
-            <a:rPr lang="en-US" altLang="zh-CN" sz="1200" kern="1200"/>
-            <a:t>Select path by sorting </a:t>
+            <a:rPr lang="en-US" altLang="zh-CN" sz="1000" kern="1200"/>
+            <a:t>Generate offsprings</a:t>
           </a:r>
-          <a:endParaRPr lang="zh-CN" altLang="en-US" sz="1200" kern="1200"/>
+          <a:endParaRPr lang="zh-CN" altLang="en-US" sz="1000" kern="1200"/>
+        </a:p>
+        <a:p>
+          <a:pPr marL="57150" lvl="1" indent="-57150" algn="l" defTabSz="444500">
+            <a:lnSpc>
+              <a:spcPct val="90000"/>
+            </a:lnSpc>
+            <a:spcBef>
+              <a:spcPct val="0"/>
+            </a:spcBef>
+            <a:spcAft>
+              <a:spcPct val="15000"/>
+            </a:spcAft>
+            <a:buChar char="•"/>
+          </a:pPr>
+          <a:r>
+            <a:rPr lang="en-US" altLang="zh-CN" sz="1000" kern="1200"/>
+            <a:t>Apply mutation on offspring</a:t>
+          </a:r>
+          <a:endParaRPr lang="zh-CN" altLang="en-US" sz="1000" kern="1200"/>
         </a:p>
       </dsp:txBody>
       <dsp:txXfrm>
-        <a:off x="2199664" y="625918"/>
-        <a:ext cx="1138338" cy="874392"/>
+        <a:off x="2207394" y="378734"/>
+        <a:ext cx="1122878" cy="1187882"/>
       </dsp:txXfrm>
     </dsp:sp>
     <dsp:sp modelId="{5B08B048-FA20-4DA9-965E-4E65431731B4}">
@@ -4668,7 +4954,7 @@
       </dsp:nvSpPr>
       <dsp:spPr>
         <a:xfrm>
-          <a:off x="3292195" y="215795"/>
+          <a:off x="3292195" y="51320"/>
           <a:ext cx="383329" cy="296959"/>
         </a:xfrm>
         <a:prstGeom prst="rightArrow">
@@ -4711,7 +4997,7 @@
         </a:bodyPr>
         <a:lstStyle/>
         <a:p>
-          <a:pPr marL="0" lvl="0" indent="0" algn="ctr" defTabSz="444500">
+          <a:pPr marL="0" lvl="0" indent="0" algn="ctr" defTabSz="355600">
             <a:lnSpc>
               <a:spcPct val="90000"/>
             </a:lnSpc>
@@ -4723,11 +5009,11 @@
             </a:spcAft>
             <a:buNone/>
           </a:pPr>
-          <a:endParaRPr lang="zh-CN" altLang="en-US" sz="1000" kern="1200"/>
+          <a:endParaRPr lang="zh-CN" altLang="en-US" sz="800" kern="1200"/>
         </a:p>
       </dsp:txBody>
       <dsp:txXfrm>
-        <a:off x="3292195" y="275187"/>
+        <a:off x="3292195" y="110712"/>
         <a:ext cx="294241" cy="178175"/>
       </dsp:txXfrm>
     </dsp:sp>
@@ -4738,8 +5024,8 @@
       </dsp:nvSpPr>
       <dsp:spPr>
         <a:xfrm>
-          <a:off x="3834643" y="129835"/>
-          <a:ext cx="1192746" cy="703319"/>
+          <a:off x="3834643" y="55800"/>
+          <a:ext cx="1192746" cy="432000"/>
         </a:xfrm>
         <a:prstGeom prst="roundRect">
           <a:avLst>
@@ -4783,12 +5069,12 @@
         </a:fontRef>
       </dsp:style>
       <dsp:txBody>
-        <a:bodyPr spcFirstLastPara="0" vert="horz" wrap="square" lIns="85344" tIns="85344" rIns="85344" bIns="45720" numCol="1" spcCol="1270" anchor="t" anchorCtr="0">
+        <a:bodyPr spcFirstLastPara="0" vert="horz" wrap="square" lIns="71120" tIns="71120" rIns="71120" bIns="38100" numCol="1" spcCol="1270" anchor="t" anchorCtr="0">
           <a:noAutofit/>
         </a:bodyPr>
         <a:lstStyle/>
         <a:p>
-          <a:pPr marL="0" lvl="0" indent="0" algn="l" defTabSz="533400">
+          <a:pPr marL="0" lvl="0" indent="0" algn="l" defTabSz="444500">
             <a:lnSpc>
               <a:spcPct val="90000"/>
             </a:lnSpc>
@@ -4801,15 +5087,15 @@
             <a:buNone/>
           </a:pPr>
           <a:r>
-            <a:rPr lang="en-US" altLang="zh-CN" sz="1200" kern="1200"/>
+            <a:rPr lang="en-US" altLang="zh-CN" sz="1000" kern="1200"/>
             <a:t>Get result</a:t>
           </a:r>
-          <a:endParaRPr lang="zh-CN" altLang="en-US" sz="1200" kern="1200"/>
+          <a:endParaRPr lang="zh-CN" altLang="en-US" sz="1000" kern="1200"/>
         </a:p>
       </dsp:txBody>
       <dsp:txXfrm>
-        <a:off x="3834643" y="129835"/>
-        <a:ext cx="1192746" cy="468879"/>
+        <a:off x="3834643" y="55800"/>
+        <a:ext cx="1192746" cy="288000"/>
       </dsp:txXfrm>
     </dsp:sp>
     <dsp:sp modelId="{9A8A33E8-EE73-4396-BD10-490E7918B55B}">
@@ -4819,8 +5105,8 @@
       </dsp:nvSpPr>
       <dsp:spPr>
         <a:xfrm>
-          <a:off x="4078940" y="598714"/>
-          <a:ext cx="1192746" cy="928800"/>
+          <a:off x="4078940" y="343800"/>
+          <a:ext cx="1192746" cy="1257750"/>
         </a:xfrm>
         <a:prstGeom prst="roundRect">
           <a:avLst>
@@ -4863,12 +5149,12 @@
         <a:fontRef idx="minor"/>
       </dsp:style>
       <dsp:txBody>
-        <a:bodyPr spcFirstLastPara="0" vert="horz" wrap="square" lIns="85344" tIns="85344" rIns="85344" bIns="85344" numCol="1" spcCol="1270" anchor="t" anchorCtr="0">
+        <a:bodyPr spcFirstLastPara="0" vert="horz" wrap="square" lIns="71120" tIns="71120" rIns="71120" bIns="71120" numCol="1" spcCol="1270" anchor="t" anchorCtr="0">
           <a:noAutofit/>
         </a:bodyPr>
         <a:lstStyle/>
         <a:p>
-          <a:pPr marL="114300" lvl="1" indent="-114300" algn="l" defTabSz="533400">
+          <a:pPr marL="57150" lvl="1" indent="-57150" algn="l" defTabSz="444500">
             <a:lnSpc>
               <a:spcPct val="90000"/>
             </a:lnSpc>
@@ -4881,15 +5167,34 @@
             <a:buChar char="•"/>
           </a:pPr>
           <a:r>
-            <a:rPr lang="en-US" altLang="zh-CN" sz="1200" kern="1200"/>
+            <a:rPr lang="en-US" altLang="zh-CN" sz="1000" kern="1200"/>
+            <a:t>Fill the rest of population with selection Pool</a:t>
+          </a:r>
+          <a:endParaRPr lang="zh-CN" altLang="en-US" sz="1000" kern="1200"/>
+        </a:p>
+        <a:p>
+          <a:pPr marL="57150" lvl="1" indent="-57150" algn="l" defTabSz="444500">
+            <a:lnSpc>
+              <a:spcPct val="90000"/>
+            </a:lnSpc>
+            <a:spcBef>
+              <a:spcPct val="0"/>
+            </a:spcBef>
+            <a:spcAft>
+              <a:spcPct val="15000"/>
+            </a:spcAft>
+            <a:buChar char="•"/>
+          </a:pPr>
+          <a:r>
+            <a:rPr lang="en-US" altLang="zh-CN" sz="1000" kern="1200"/>
             <a:t>Output result</a:t>
           </a:r>
-          <a:endParaRPr lang="zh-CN" altLang="en-US" sz="1200" kern="1200"/>
+          <a:endParaRPr lang="zh-CN" altLang="en-US" sz="1000" kern="1200"/>
         </a:p>
       </dsp:txBody>
       <dsp:txXfrm>
-        <a:off x="4106144" y="625918"/>
-        <a:ext cx="1138338" cy="874392"/>
+        <a:off x="4113874" y="378734"/>
+        <a:ext cx="1122878" cy="1187882"/>
       </dsp:txXfrm>
     </dsp:sp>
   </dsp:spTree>

</xml_diff>